<commit_message>
Weiterer Aufbau und Nutzung der Formulare / Datensatznutzung / optimierte Optik /
</commit_message>
<xml_diff>
--- a/ToDo.docx
+++ b/ToDo.docx
@@ -1,6 +1,6 @@
 
 <file path=word/document.xml><?xml version="1.0" encoding="utf-8"?>
-<w:document xmlns:wpc="http://schemas.microsoft.com/office/word/2010/wordprocessingCanvas" xmlns:cx="http://schemas.microsoft.com/office/drawing/2014/chartex" xmlns:cx1="http://schemas.microsoft.com/office/drawing/2015/9/8/chartex" xmlns:cx2="http://schemas.microsoft.com/office/drawing/2015/10/21/chartex" xmlns:cx3="http://schemas.microsoft.com/office/drawing/2016/5/9/chartex" xmlns:cx4="http://schemas.microsoft.com/office/drawing/2016/5/10/chartex" xmlns:cx5="http://schemas.microsoft.com/office/drawing/2016/5/11/chartex" xmlns:cx6="http://schemas.microsoft.com/office/drawing/2016/5/12/chartex" xmlns:cx7="http://schemas.microsoft.com/office/drawing/2016/5/13/chartex" xmlns:cx8="http://schemas.microsoft.com/office/drawing/2016/5/14/chartex" xmlns:mc="http://schemas.openxmlformats.org/markup-compatibility/2006" xmlns:aink="http://schemas.microsoft.com/office/drawing/2016/ink" xmlns:am3d="http://schemas.microsoft.com/office/drawing/2017/model3d" xmlns:o="urn:schemas-microsoft-com:office:office" xmlns:r="http://schemas.openxmlformats.org/officeDocument/2006/relationships" xmlns:m="http://schemas.openxmlformats.org/officeDocument/2006/math" xmlns:v="urn:schemas-microsoft-com:vml" xmlns:wp14="http://schemas.microsoft.com/office/word/2010/wordprocessingDrawing" xmlns:wp="http://schemas.openxmlformats.org/drawingml/2006/wordprocessingDrawing" xmlns:w10="urn:schemas-microsoft-com:office:word" xmlns:w="http://schemas.openxmlformats.org/wordprocessingml/2006/main" xmlns:w14="http://schemas.microsoft.com/office/word/2010/wordml" xmlns:w15="http://schemas.microsoft.com/office/word/2012/wordml" xmlns:w16cex="http://schemas.microsoft.com/office/word/2018/wordml/cex" xmlns:w16cid="http://schemas.microsoft.com/office/word/2016/wordml/cid" xmlns:w16="http://schemas.microsoft.com/office/word/2018/wordml" xmlns:w16sdtdh="http://schemas.microsoft.com/office/word/2020/wordml/sdtdatahash" xmlns:w16se="http://schemas.microsoft.com/office/word/2015/wordml/symex" xmlns:wpg="http://schemas.microsoft.com/office/word/2010/wordprocessingGroup" xmlns:wpi="http://schemas.microsoft.com/office/word/2010/wordprocessingInk" xmlns:wne="http://schemas.microsoft.com/office/word/2006/wordml" xmlns:wps="http://schemas.microsoft.com/office/word/2010/wordprocessingShape" mc:Ignorable="w14 w15 w16se w16cid w16 w16cex w16sdtdh wp14">
+<w:document xmlns:wpc="http://schemas.microsoft.com/office/word/2010/wordprocessingCanvas" xmlns:cx="http://schemas.microsoft.com/office/drawing/2014/chartex" xmlns:cx1="http://schemas.microsoft.com/office/drawing/2015/9/8/chartex" xmlns:cx2="http://schemas.microsoft.com/office/drawing/2015/10/21/chartex" xmlns:cx3="http://schemas.microsoft.com/office/drawing/2016/5/9/chartex" xmlns:cx4="http://schemas.microsoft.com/office/drawing/2016/5/10/chartex" xmlns:cx5="http://schemas.microsoft.com/office/drawing/2016/5/11/chartex" xmlns:cx6="http://schemas.microsoft.com/office/drawing/2016/5/12/chartex" xmlns:cx7="http://schemas.microsoft.com/office/drawing/2016/5/13/chartex" xmlns:cx8="http://schemas.microsoft.com/office/drawing/2016/5/14/chartex" xmlns:mc="http://schemas.openxmlformats.org/markup-compatibility/2006" xmlns:aink="http://schemas.microsoft.com/office/drawing/2016/ink" xmlns:am3d="http://schemas.microsoft.com/office/drawing/2017/model3d" xmlns:o="urn:schemas-microsoft-com:office:office" xmlns:r="http://schemas.openxmlformats.org/officeDocument/2006/relationships" xmlns:m="http://schemas.openxmlformats.org/officeDocument/2006/math" xmlns:v="urn:schemas-microsoft-com:vml" xmlns:wp14="http://schemas.microsoft.com/office/word/2010/wordprocessingDrawing" xmlns:wp="http://schemas.openxmlformats.org/drawingml/2006/wordprocessingDrawing" xmlns:w10="urn:schemas-microsoft-com:office:word" xmlns:w="http://schemas.openxmlformats.org/wordprocessingml/2006/main" xmlns:w14="http://schemas.microsoft.com/office/word/2010/wordml" xmlns:w15="http://schemas.microsoft.com/office/word/2012/wordml" xmlns:w16cid="http://schemas.microsoft.com/office/word/2016/wordml/cid" xmlns:w16se="http://schemas.microsoft.com/office/word/2015/wordml/symex" xmlns:wpg="http://schemas.microsoft.com/office/word/2010/wordprocessingGroup" xmlns:wpi="http://schemas.microsoft.com/office/word/2010/wordprocessingInk" xmlns:wne="http://schemas.microsoft.com/office/word/2006/wordml" xmlns:wps="http://schemas.microsoft.com/office/word/2010/wordprocessingShape" mc:Ignorable="w14 w15 w16se w16cid wp14">
   <w:body>
     <w:p>
       <w:r>
@@ -36,32 +36,16 @@
           <w:color w:val="FF0000"/>
         </w:rPr>
       </w:pPr>
-      <w:proofErr w:type="spellStart"/>
       <w:r>
         <w:rPr>
           <w:color w:val="FF0000"/>
         </w:rPr>
-        <w:t>Usercontrol</w:t>
-      </w:r>
-      <w:proofErr w:type="spellEnd"/>
-      <w:r>
-        <w:rPr>
-          <w:color w:val="FF0000"/>
-        </w:rPr>
-        <w:t xml:space="preserve"> übersichtlicher machen </w:t>
-      </w:r>
-    </w:p>
-    <w:p>
-      <w:r>
-        <w:t xml:space="preserve">Exportfunktion – PDF und Anhänge auf Cloud speichern – Email zur </w:t>
-      </w:r>
-      <w:proofErr w:type="spellStart"/>
-      <w:r>
-        <w:t>Benachrichtung</w:t>
-      </w:r>
-      <w:proofErr w:type="spellEnd"/>
-      <w:r>
-        <w:t xml:space="preserve"> eines neuen Dokumentes </w:t>
+        <w:t xml:space="preserve">Usercontrol übersichtlicher machen </w:t>
+      </w:r>
+    </w:p>
+    <w:p>
+      <w:r>
+        <w:t xml:space="preserve">Exportfunktion – PDF und Anhänge auf Cloud speichern – Email zur Benachrichtung eines neuen Dokumentes </w:t>
       </w:r>
       <w:r>
         <w:br/>
@@ -161,15 +145,7 @@
     </w:p>
     <w:p>
       <w:r>
-        <w:t xml:space="preserve">Logik/Mathe mit vorhandenen </w:t>
-      </w:r>
-      <w:proofErr w:type="spellStart"/>
-      <w:r>
-        <w:t>feldern</w:t>
-      </w:r>
-      <w:proofErr w:type="spellEnd"/>
-      <w:r>
-        <w:t xml:space="preserve"> kombinieren</w:t>
+        <w:t>Logik/Mathe mit vorhandenen feldern kombinieren</w:t>
       </w:r>
     </w:p>
     <w:p>
@@ -184,13 +160,8 @@
     </w:p>
     <w:p>
       <w:r>
-        <w:t xml:space="preserve">PDF </w:t>
-      </w:r>
-      <w:proofErr w:type="spellStart"/>
-      <w:r>
-        <w:t>export</w:t>
-      </w:r>
-      <w:proofErr w:type="spellEnd"/>
+        <w:t>PDF export</w:t>
+      </w:r>
     </w:p>
     <w:p>
       <w:r>
@@ -204,15 +175,7 @@
     </w:p>
     <w:p>
       <w:r>
-        <w:t xml:space="preserve">Admin </w:t>
-      </w:r>
-      <w:proofErr w:type="spellStart"/>
-      <w:r>
-        <w:t>authentication</w:t>
-      </w:r>
-      <w:proofErr w:type="spellEnd"/>
-      <w:r>
-        <w:t xml:space="preserve"> einfügen</w:t>
+        <w:t>Admin authentication einfügen</w:t>
       </w:r>
     </w:p>
     <w:p/>
@@ -363,27 +326,7 @@
           <w:szCs w:val="24"/>
           <w:lang w:eastAsia="de-DE"/>
         </w:rPr>
-        <w:t xml:space="preserve"> Alle Formularelemente und ihre Parameter (z.B. Pflichtfelder, Validierungen) werden in der </w:t>
-      </w:r>
-      <w:proofErr w:type="spellStart"/>
-      <w:r>
-        <w:rPr>
-          <w:rFonts w:ascii="Times New Roman" w:eastAsia="Times New Roman" w:hAnsi="Times New Roman" w:cs="Times New Roman"/>
-          <w:sz w:val="24"/>
-          <w:szCs w:val="24"/>
-          <w:lang w:eastAsia="de-DE"/>
-        </w:rPr>
-        <w:t>Firestore</w:t>
-      </w:r>
-      <w:proofErr w:type="spellEnd"/>
-      <w:r>
-        <w:rPr>
-          <w:rFonts w:ascii="Times New Roman" w:eastAsia="Times New Roman" w:hAnsi="Times New Roman" w:cs="Times New Roman"/>
-          <w:sz w:val="24"/>
-          <w:szCs w:val="24"/>
-          <w:lang w:eastAsia="de-DE"/>
-        </w:rPr>
-        <w:t>-Datenbank gespeichert.</w:t>
+        <w:t xml:space="preserve"> Alle Formularelemente und ihre Parameter (z.B. Pflichtfelder, Validierungen) werden in der Firestore-Datenbank gespeichert.</w:t>
       </w:r>
     </w:p>
     <w:p>
@@ -461,58 +404,25 @@
           <w:lang w:eastAsia="de-DE"/>
         </w:rPr>
       </w:pPr>
-      <w:proofErr w:type="spellStart"/>
-      <w:r>
-        <w:rPr>
-          <w:rFonts w:ascii="Times New Roman" w:eastAsia="Times New Roman" w:hAnsi="Times New Roman" w:cs="Times New Roman"/>
-          <w:b/>
-          <w:bCs/>
-          <w:sz w:val="24"/>
-          <w:szCs w:val="24"/>
-          <w:lang w:eastAsia="de-DE"/>
-        </w:rPr>
-        <w:t>Firestore</w:t>
-      </w:r>
-      <w:proofErr w:type="spellEnd"/>
-      <w:r>
-        <w:rPr>
-          <w:rFonts w:ascii="Times New Roman" w:eastAsia="Times New Roman" w:hAnsi="Times New Roman" w:cs="Times New Roman"/>
-          <w:b/>
-          <w:bCs/>
-          <w:sz w:val="24"/>
-          <w:szCs w:val="24"/>
-          <w:lang w:eastAsia="de-DE"/>
-        </w:rPr>
-        <w:t>-Struktur:</w:t>
-      </w:r>
-      <w:r>
-        <w:rPr>
-          <w:rFonts w:ascii="Times New Roman" w:eastAsia="Times New Roman" w:hAnsi="Times New Roman" w:cs="Times New Roman"/>
-          <w:sz w:val="24"/>
-          <w:szCs w:val="24"/>
-          <w:lang w:eastAsia="de-DE"/>
-        </w:rPr>
-        <w:t xml:space="preserve"> Wir müssen sicherstellen, dass alle Formulare und ihre Elemente in der </w:t>
-      </w:r>
-      <w:proofErr w:type="spellStart"/>
-      <w:r>
-        <w:rPr>
-          <w:rFonts w:ascii="Times New Roman" w:eastAsia="Times New Roman" w:hAnsi="Times New Roman" w:cs="Times New Roman"/>
-          <w:sz w:val="24"/>
-          <w:szCs w:val="24"/>
-          <w:lang w:eastAsia="de-DE"/>
-        </w:rPr>
-        <w:t>Firestore</w:t>
-      </w:r>
-      <w:proofErr w:type="spellEnd"/>
-      <w:r>
-        <w:rPr>
-          <w:rFonts w:ascii="Times New Roman" w:eastAsia="Times New Roman" w:hAnsi="Times New Roman" w:cs="Times New Roman"/>
-          <w:sz w:val="24"/>
-          <w:szCs w:val="24"/>
-          <w:lang w:eastAsia="de-DE"/>
-        </w:rPr>
-        <w:t>-Datenbank gespeichert werden.</w:t>
+      <w:r>
+        <w:rPr>
+          <w:rFonts w:ascii="Times New Roman" w:eastAsia="Times New Roman" w:hAnsi="Times New Roman" w:cs="Times New Roman"/>
+          <w:b/>
+          <w:bCs/>
+          <w:sz w:val="24"/>
+          <w:szCs w:val="24"/>
+          <w:lang w:eastAsia="de-DE"/>
+        </w:rPr>
+        <w:t>Firestore-Struktur:</w:t>
+      </w:r>
+      <w:r>
+        <w:rPr>
+          <w:rFonts w:ascii="Times New Roman" w:eastAsia="Times New Roman" w:hAnsi="Times New Roman" w:cs="Times New Roman"/>
+          <w:sz w:val="24"/>
+          <w:szCs w:val="24"/>
+          <w:lang w:eastAsia="de-DE"/>
+        </w:rPr>
+        <w:t xml:space="preserve"> Wir müssen sicherstellen, dass alle Formulare und ihre Elemente in der Firestore-Datenbank gespeichert werden.</w:t>
       </w:r>
     </w:p>
     <w:p>
@@ -538,31 +448,7 @@
           <w:szCs w:val="24"/>
           <w:lang w:eastAsia="de-DE"/>
         </w:rPr>
-        <w:t xml:space="preserve">Cloud </w:t>
-      </w:r>
-      <w:proofErr w:type="spellStart"/>
-      <w:r>
-        <w:rPr>
-          <w:rFonts w:ascii="Times New Roman" w:eastAsia="Times New Roman" w:hAnsi="Times New Roman" w:cs="Times New Roman"/>
-          <w:b/>
-          <w:bCs/>
-          <w:sz w:val="24"/>
-          <w:szCs w:val="24"/>
-          <w:lang w:eastAsia="de-DE"/>
-        </w:rPr>
-        <w:t>Functions</w:t>
-      </w:r>
-      <w:proofErr w:type="spellEnd"/>
-      <w:r>
-        <w:rPr>
-          <w:rFonts w:ascii="Times New Roman" w:eastAsia="Times New Roman" w:hAnsi="Times New Roman" w:cs="Times New Roman"/>
-          <w:b/>
-          <w:bCs/>
-          <w:sz w:val="24"/>
-          <w:szCs w:val="24"/>
-          <w:lang w:eastAsia="de-DE"/>
-        </w:rPr>
-        <w:t>:</w:t>
+        <w:t>Cloud Functions:</w:t>
       </w:r>
       <w:r>
         <w:rPr>
@@ -833,27 +719,7 @@
           <w:szCs w:val="24"/>
           <w:lang w:eastAsia="de-DE"/>
         </w:rPr>
-        <w:t xml:space="preserve"> Die erstellten Formulare werden in der </w:t>
-      </w:r>
-      <w:proofErr w:type="spellStart"/>
-      <w:r>
-        <w:rPr>
-          <w:rFonts w:ascii="Times New Roman" w:eastAsia="Times New Roman" w:hAnsi="Times New Roman" w:cs="Times New Roman"/>
-          <w:sz w:val="24"/>
-          <w:szCs w:val="24"/>
-          <w:lang w:eastAsia="de-DE"/>
-        </w:rPr>
-        <w:t>Firestore</w:t>
-      </w:r>
-      <w:proofErr w:type="spellEnd"/>
-      <w:r>
-        <w:rPr>
-          <w:rFonts w:ascii="Times New Roman" w:eastAsia="Times New Roman" w:hAnsi="Times New Roman" w:cs="Times New Roman"/>
-          <w:sz w:val="24"/>
-          <w:szCs w:val="24"/>
-          <w:lang w:eastAsia="de-DE"/>
-        </w:rPr>
-        <w:t>-Datenbank gespeichert und können dynamisch geladen und angezeigt werden.</w:t>
+        <w:t xml:space="preserve"> Die erstellten Formulare werden in der Firestore-Datenbank gespeichert und können dynamisch geladen und angezeigt werden.</w:t>
       </w:r>
     </w:p>
     <w:p>
@@ -1570,31 +1436,7 @@
           <w:szCs w:val="24"/>
           <w:lang w:eastAsia="de-DE"/>
         </w:rPr>
-        <w:t>Mehrzeilige Textfelder (</w:t>
-      </w:r>
-      <w:proofErr w:type="spellStart"/>
-      <w:r>
-        <w:rPr>
-          <w:rFonts w:ascii="Times New Roman" w:eastAsia="Times New Roman" w:hAnsi="Times New Roman" w:cs="Times New Roman"/>
-          <w:b/>
-          <w:bCs/>
-          <w:sz w:val="24"/>
-          <w:szCs w:val="24"/>
-          <w:lang w:eastAsia="de-DE"/>
-        </w:rPr>
-        <w:t>Textarea</w:t>
-      </w:r>
-      <w:proofErr w:type="spellEnd"/>
-      <w:r>
-        <w:rPr>
-          <w:rFonts w:ascii="Times New Roman" w:eastAsia="Times New Roman" w:hAnsi="Times New Roman" w:cs="Times New Roman"/>
-          <w:b/>
-          <w:bCs/>
-          <w:sz w:val="24"/>
-          <w:szCs w:val="24"/>
-          <w:lang w:eastAsia="de-DE"/>
-        </w:rPr>
-        <w:t>)</w:t>
+        <w:t>Mehrzeilige Textfelder (Textarea)</w:t>
       </w:r>
       <w:r>
         <w:rPr>
@@ -1886,7 +1728,755 @@
         <w:t xml:space="preserve"> – Bestimmte Felder werden nur angezeigt, wenn andere Felder ausgefüllt werden.</w:t>
       </w:r>
     </w:p>
-    <w:p/>
+    <w:p>
+      <w:r>
+        <w:br w:type="page"/>
+      </w:r>
+    </w:p>
+    <w:p>
+      <w:pPr>
+        <w:spacing w:before="100" w:beforeAutospacing="1" w:after="100" w:afterAutospacing="1" w:line="240" w:lineRule="auto"/>
+        <w:rPr>
+          <w:rFonts w:ascii="Times New Roman" w:eastAsia="Times New Roman" w:hAnsi="Times New Roman" w:cs="Times New Roman"/>
+          <w:sz w:val="24"/>
+          <w:szCs w:val="24"/>
+          <w:lang w:eastAsia="de-DE"/>
+        </w:rPr>
+      </w:pPr>
+      <w:r>
+        <w:rPr>
+          <w:rFonts w:ascii="Times New Roman" w:eastAsia="Times New Roman" w:hAnsi="Times New Roman" w:cs="Times New Roman"/>
+          <w:sz w:val="24"/>
+          <w:szCs w:val="24"/>
+          <w:lang w:eastAsia="de-DE"/>
+        </w:rPr>
+        <w:lastRenderedPageBreak/>
+        <w:t>Es freut mich, dass es funktioniert! Hier sind einige Ideen, wie wir die Form-Ansicht noch intuitiver und benutzerfreundlicher gestalten könnten. Vielleicht hilft dir das, den Workflow und die Darstellung für die Nutzer zu verbessern:</w:t>
+      </w:r>
+    </w:p>
+    <w:p>
+      <w:pPr>
+        <w:spacing w:before="100" w:beforeAutospacing="1" w:after="100" w:afterAutospacing="1" w:line="240" w:lineRule="auto"/>
+        <w:outlineLvl w:val="2"/>
+        <w:rPr>
+          <w:rFonts w:ascii="Times New Roman" w:eastAsia="Times New Roman" w:hAnsi="Times New Roman" w:cs="Times New Roman"/>
+          <w:b/>
+          <w:bCs/>
+          <w:sz w:val="27"/>
+          <w:szCs w:val="27"/>
+          <w:lang w:eastAsia="de-DE"/>
+        </w:rPr>
+      </w:pPr>
+      <w:r>
+        <w:rPr>
+          <w:rFonts w:ascii="Times New Roman" w:eastAsia="Times New Roman" w:hAnsi="Times New Roman" w:cs="Times New Roman"/>
+          <w:b/>
+          <w:bCs/>
+          <w:sz w:val="27"/>
+          <w:szCs w:val="27"/>
+          <w:lang w:eastAsia="de-DE"/>
+        </w:rPr>
+        <w:t>1. Live-Preview im Form-Builder</w:t>
+      </w:r>
+    </w:p>
+    <w:p>
+      <w:pPr>
+        <w:numPr>
+          <w:ilvl w:val="0"/>
+          <w:numId w:val="3"/>
+        </w:numPr>
+        <w:spacing w:before="100" w:beforeAutospacing="1" w:after="100" w:afterAutospacing="1" w:line="240" w:lineRule="auto"/>
+        <w:rPr>
+          <w:rFonts w:ascii="Times New Roman" w:eastAsia="Times New Roman" w:hAnsi="Times New Roman" w:cs="Times New Roman"/>
+          <w:sz w:val="24"/>
+          <w:szCs w:val="24"/>
+          <w:lang w:eastAsia="de-DE"/>
+        </w:rPr>
+      </w:pPr>
+      <w:r>
+        <w:rPr>
+          <w:rFonts w:ascii="Times New Roman" w:eastAsia="Times New Roman" w:hAnsi="Times New Roman" w:cs="Times New Roman"/>
+          <w:sz w:val="24"/>
+          <w:szCs w:val="24"/>
+          <w:lang w:eastAsia="de-DE"/>
+        </w:rPr>
+        <w:t>Implementiere eine "Live-Vorschau", damit Nutzer beim Erstellen der Formulare sofort sehen, wie die Auswahl der Eigenschaften im endgültigen Formular aussehen wird.</w:t>
+      </w:r>
+    </w:p>
+    <w:p>
+      <w:pPr>
+        <w:numPr>
+          <w:ilvl w:val="0"/>
+          <w:numId w:val="3"/>
+        </w:numPr>
+        <w:spacing w:before="100" w:beforeAutospacing="1" w:after="100" w:afterAutospacing="1" w:line="240" w:lineRule="auto"/>
+        <w:rPr>
+          <w:rFonts w:ascii="Times New Roman" w:eastAsia="Times New Roman" w:hAnsi="Times New Roman" w:cs="Times New Roman"/>
+          <w:sz w:val="24"/>
+          <w:szCs w:val="24"/>
+          <w:lang w:eastAsia="de-DE"/>
+        </w:rPr>
+      </w:pPr>
+      <w:r>
+        <w:rPr>
+          <w:rFonts w:ascii="Times New Roman" w:eastAsia="Times New Roman" w:hAnsi="Times New Roman" w:cs="Times New Roman"/>
+          <w:sz w:val="24"/>
+          <w:szCs w:val="24"/>
+          <w:lang w:eastAsia="de-DE"/>
+        </w:rPr>
+        <w:t>Die Vorschau könnte rechts neben dem Form-Builder eingebettet sein und aktualisiert sich sofort bei Änderungen.</w:t>
+      </w:r>
+    </w:p>
+    <w:p>
+      <w:pPr>
+        <w:spacing w:before="100" w:beforeAutospacing="1" w:after="100" w:afterAutospacing="1" w:line="240" w:lineRule="auto"/>
+        <w:outlineLvl w:val="2"/>
+        <w:rPr>
+          <w:rFonts w:ascii="Times New Roman" w:eastAsia="Times New Roman" w:hAnsi="Times New Roman" w:cs="Times New Roman"/>
+          <w:b/>
+          <w:bCs/>
+          <w:sz w:val="27"/>
+          <w:szCs w:val="27"/>
+          <w:lang w:eastAsia="de-DE"/>
+        </w:rPr>
+      </w:pPr>
+      <w:r>
+        <w:rPr>
+          <w:rFonts w:ascii="Times New Roman" w:eastAsia="Times New Roman" w:hAnsi="Times New Roman" w:cs="Times New Roman"/>
+          <w:b/>
+          <w:bCs/>
+          <w:sz w:val="27"/>
+          <w:szCs w:val="27"/>
+          <w:lang w:eastAsia="de-DE"/>
+        </w:rPr>
+        <w:t>2. Kontextbezogene Tooltips und Hilfssymbole</w:t>
+      </w:r>
+    </w:p>
+    <w:p>
+      <w:pPr>
+        <w:numPr>
+          <w:ilvl w:val="0"/>
+          <w:numId w:val="4"/>
+        </w:numPr>
+        <w:spacing w:before="100" w:beforeAutospacing="1" w:after="100" w:afterAutospacing="1" w:line="240" w:lineRule="auto"/>
+        <w:rPr>
+          <w:rFonts w:ascii="Times New Roman" w:eastAsia="Times New Roman" w:hAnsi="Times New Roman" w:cs="Times New Roman"/>
+          <w:sz w:val="24"/>
+          <w:szCs w:val="24"/>
+          <w:lang w:eastAsia="de-DE"/>
+        </w:rPr>
+      </w:pPr>
+      <w:r>
+        <w:rPr>
+          <w:rFonts w:ascii="Times New Roman" w:eastAsia="Times New Roman" w:hAnsi="Times New Roman" w:cs="Times New Roman"/>
+          <w:sz w:val="24"/>
+          <w:szCs w:val="24"/>
+          <w:lang w:eastAsia="de-DE"/>
+        </w:rPr>
+        <w:t xml:space="preserve">Ergänze kontextbezogene Tooltips oder kleine Hilfssymbole, die Erklärungen zur Funktion bestimmter Eigenschaften bieten. Beispielsweise: </w:t>
+      </w:r>
+      <w:r>
+        <w:rPr>
+          <w:rFonts w:ascii="Times New Roman" w:eastAsia="Times New Roman" w:hAnsi="Times New Roman" w:cs="Times New Roman"/>
+          <w:i/>
+          <w:iCs/>
+          <w:sz w:val="24"/>
+          <w:szCs w:val="24"/>
+          <w:lang w:eastAsia="de-DE"/>
+        </w:rPr>
+        <w:t>"Schriftgröße: Klein, Mittel, Groß"</w:t>
+      </w:r>
+      <w:r>
+        <w:rPr>
+          <w:rFonts w:ascii="Times New Roman" w:eastAsia="Times New Roman" w:hAnsi="Times New Roman" w:cs="Times New Roman"/>
+          <w:sz w:val="24"/>
+          <w:szCs w:val="24"/>
+          <w:lang w:eastAsia="de-DE"/>
+        </w:rPr>
+        <w:t xml:space="preserve"> – ein Tooltip könnte hier Beispiele anzeigen, wie jede Option aussieht.</w:t>
+      </w:r>
+    </w:p>
+    <w:p>
+      <w:pPr>
+        <w:numPr>
+          <w:ilvl w:val="0"/>
+          <w:numId w:val="4"/>
+        </w:numPr>
+        <w:spacing w:before="100" w:beforeAutospacing="1" w:after="100" w:afterAutospacing="1" w:line="240" w:lineRule="auto"/>
+        <w:rPr>
+          <w:rFonts w:ascii="Times New Roman" w:eastAsia="Times New Roman" w:hAnsi="Times New Roman" w:cs="Times New Roman"/>
+          <w:sz w:val="24"/>
+          <w:szCs w:val="24"/>
+          <w:lang w:eastAsia="de-DE"/>
+        </w:rPr>
+      </w:pPr>
+      <w:r>
+        <w:rPr>
+          <w:rFonts w:ascii="Times New Roman" w:eastAsia="Times New Roman" w:hAnsi="Times New Roman" w:cs="Times New Roman"/>
+          <w:sz w:val="24"/>
+          <w:szCs w:val="24"/>
+          <w:lang w:eastAsia="de-DE"/>
+        </w:rPr>
+        <w:t>Das könnte auch bei der Auswahl der Datensätze helfen, z.B. eine Erklärung, was "Vorname", "Nachname" oder andere Datenfelder bedeuten.</w:t>
+      </w:r>
+    </w:p>
+    <w:p>
+      <w:pPr>
+        <w:spacing w:before="100" w:beforeAutospacing="1" w:after="100" w:afterAutospacing="1" w:line="240" w:lineRule="auto"/>
+        <w:outlineLvl w:val="2"/>
+        <w:rPr>
+          <w:rFonts w:ascii="Times New Roman" w:eastAsia="Times New Roman" w:hAnsi="Times New Roman" w:cs="Times New Roman"/>
+          <w:b/>
+          <w:bCs/>
+          <w:sz w:val="27"/>
+          <w:szCs w:val="27"/>
+          <w:lang w:eastAsia="de-DE"/>
+        </w:rPr>
+      </w:pPr>
+      <w:r>
+        <w:rPr>
+          <w:rFonts w:ascii="Times New Roman" w:eastAsia="Times New Roman" w:hAnsi="Times New Roman" w:cs="Times New Roman"/>
+          <w:b/>
+          <w:bCs/>
+          <w:sz w:val="27"/>
+          <w:szCs w:val="27"/>
+          <w:lang w:eastAsia="de-DE"/>
+        </w:rPr>
+        <w:t>3. Vereinfachte Stilanpassungen für Benutzer</w:t>
+      </w:r>
+    </w:p>
+    <w:p>
+      <w:pPr>
+        <w:numPr>
+          <w:ilvl w:val="0"/>
+          <w:numId w:val="5"/>
+        </w:numPr>
+        <w:spacing w:before="100" w:beforeAutospacing="1" w:after="100" w:afterAutospacing="1" w:line="240" w:lineRule="auto"/>
+        <w:rPr>
+          <w:rFonts w:ascii="Times New Roman" w:eastAsia="Times New Roman" w:hAnsi="Times New Roman" w:cs="Times New Roman"/>
+          <w:sz w:val="24"/>
+          <w:szCs w:val="24"/>
+          <w:lang w:eastAsia="de-DE"/>
+        </w:rPr>
+      </w:pPr>
+      <w:r>
+        <w:rPr>
+          <w:rFonts w:ascii="Times New Roman" w:eastAsia="Times New Roman" w:hAnsi="Times New Roman" w:cs="Times New Roman"/>
+          <w:sz w:val="24"/>
+          <w:szCs w:val="24"/>
+          <w:lang w:eastAsia="de-DE"/>
+        </w:rPr>
+        <w:t>Biete dem Benutzer eine vereinfachte Auswahl an Stilen (z. B. "Standard", "Professionell", "Freundlich") als Templates an, die automatisch Schriftgröße, Ausrichtung, Farben und andere Eigenschaften für einheitliches Design einstellen.</w:t>
+      </w:r>
+    </w:p>
+    <w:p>
+      <w:pPr>
+        <w:numPr>
+          <w:ilvl w:val="0"/>
+          <w:numId w:val="5"/>
+        </w:numPr>
+        <w:spacing w:before="100" w:beforeAutospacing="1" w:after="100" w:afterAutospacing="1" w:line="240" w:lineRule="auto"/>
+        <w:rPr>
+          <w:rFonts w:ascii="Times New Roman" w:eastAsia="Times New Roman" w:hAnsi="Times New Roman" w:cs="Times New Roman"/>
+          <w:sz w:val="24"/>
+          <w:szCs w:val="24"/>
+          <w:lang w:eastAsia="de-DE"/>
+        </w:rPr>
+      </w:pPr>
+      <w:r>
+        <w:rPr>
+          <w:rFonts w:ascii="Times New Roman" w:eastAsia="Times New Roman" w:hAnsi="Times New Roman" w:cs="Times New Roman"/>
+          <w:sz w:val="24"/>
+          <w:szCs w:val="24"/>
+          <w:lang w:eastAsia="de-DE"/>
+        </w:rPr>
+        <w:t>Benutzer können diese Templates auswählen und anschließend bei Bedarf feine Anpassungen vornehmen.</w:t>
+      </w:r>
+    </w:p>
+    <w:p>
+      <w:pPr>
+        <w:spacing w:before="100" w:beforeAutospacing="1" w:after="100" w:afterAutospacing="1" w:line="240" w:lineRule="auto"/>
+        <w:outlineLvl w:val="2"/>
+        <w:rPr>
+          <w:rFonts w:ascii="Times New Roman" w:eastAsia="Times New Roman" w:hAnsi="Times New Roman" w:cs="Times New Roman"/>
+          <w:b/>
+          <w:bCs/>
+          <w:sz w:val="27"/>
+          <w:szCs w:val="27"/>
+          <w:lang w:eastAsia="de-DE"/>
+        </w:rPr>
+      </w:pPr>
+      <w:r>
+        <w:rPr>
+          <w:rFonts w:ascii="Times New Roman" w:eastAsia="Times New Roman" w:hAnsi="Times New Roman" w:cs="Times New Roman"/>
+          <w:b/>
+          <w:bCs/>
+          <w:sz w:val="27"/>
+          <w:szCs w:val="27"/>
+          <w:lang w:eastAsia="de-DE"/>
+        </w:rPr>
+        <w:t>4. WYSIWYG (What You See Is What You Get) Editor für Textfelder</w:t>
+      </w:r>
+    </w:p>
+    <w:p>
+      <w:pPr>
+        <w:numPr>
+          <w:ilvl w:val="0"/>
+          <w:numId w:val="6"/>
+        </w:numPr>
+        <w:spacing w:before="100" w:beforeAutospacing="1" w:after="100" w:afterAutospacing="1" w:line="240" w:lineRule="auto"/>
+        <w:rPr>
+          <w:rFonts w:ascii="Times New Roman" w:eastAsia="Times New Roman" w:hAnsi="Times New Roman" w:cs="Times New Roman"/>
+          <w:sz w:val="24"/>
+          <w:szCs w:val="24"/>
+          <w:lang w:eastAsia="de-DE"/>
+        </w:rPr>
+      </w:pPr>
+      <w:r>
+        <w:rPr>
+          <w:rFonts w:ascii="Times New Roman" w:eastAsia="Times New Roman" w:hAnsi="Times New Roman" w:cs="Times New Roman"/>
+          <w:sz w:val="24"/>
+          <w:szCs w:val="24"/>
+          <w:lang w:eastAsia="de-DE"/>
+        </w:rPr>
+        <w:t>Für Felder wie Titel, Überschriften und optionale Titel kannst du eine kleine Formatierungsleiste (ähnlich einem Textverarbeitungsprogramm) einführen, damit Nutzer die Texteigenschaften (z.B. fett, kursiv, Schriftgröße) direkt anpassen können.</w:t>
+      </w:r>
+    </w:p>
+    <w:p>
+      <w:pPr>
+        <w:spacing w:before="100" w:beforeAutospacing="1" w:after="100" w:afterAutospacing="1" w:line="240" w:lineRule="auto"/>
+        <w:outlineLvl w:val="2"/>
+        <w:rPr>
+          <w:rFonts w:ascii="Times New Roman" w:eastAsia="Times New Roman" w:hAnsi="Times New Roman" w:cs="Times New Roman"/>
+          <w:b/>
+          <w:bCs/>
+          <w:sz w:val="27"/>
+          <w:szCs w:val="27"/>
+          <w:lang w:eastAsia="de-DE"/>
+        </w:rPr>
+      </w:pPr>
+      <w:r>
+        <w:rPr>
+          <w:rFonts w:ascii="Times New Roman" w:eastAsia="Times New Roman" w:hAnsi="Times New Roman" w:cs="Times New Roman"/>
+          <w:b/>
+          <w:bCs/>
+          <w:sz w:val="27"/>
+          <w:szCs w:val="27"/>
+          <w:lang w:eastAsia="de-DE"/>
+        </w:rPr>
+        <w:t>5. Drag-and-Drop für Positionierung und Anordnung der Elemente</w:t>
+      </w:r>
+    </w:p>
+    <w:p>
+      <w:pPr>
+        <w:numPr>
+          <w:ilvl w:val="0"/>
+          <w:numId w:val="7"/>
+        </w:numPr>
+        <w:spacing w:before="100" w:beforeAutospacing="1" w:after="100" w:afterAutospacing="1" w:line="240" w:lineRule="auto"/>
+        <w:rPr>
+          <w:rFonts w:ascii="Times New Roman" w:eastAsia="Times New Roman" w:hAnsi="Times New Roman" w:cs="Times New Roman"/>
+          <w:sz w:val="24"/>
+          <w:szCs w:val="24"/>
+          <w:lang w:eastAsia="de-DE"/>
+        </w:rPr>
+      </w:pPr>
+      <w:r>
+        <w:rPr>
+          <w:rFonts w:ascii="Times New Roman" w:eastAsia="Times New Roman" w:hAnsi="Times New Roman" w:cs="Times New Roman"/>
+          <w:sz w:val="24"/>
+          <w:szCs w:val="24"/>
+          <w:lang w:eastAsia="de-DE"/>
+        </w:rPr>
+        <w:t>Implementiere Drag-and-Drop, um die Anordnung von Elementen auf der Seite zu ändern. Nutzer könnten das Bild oder die Textelemente frei verschieben und ihre Position intuitiver anpassen.</w:t>
+      </w:r>
+    </w:p>
+    <w:p>
+      <w:pPr>
+        <w:spacing w:before="100" w:beforeAutospacing="1" w:after="100" w:afterAutospacing="1" w:line="240" w:lineRule="auto"/>
+        <w:outlineLvl w:val="2"/>
+        <w:rPr>
+          <w:rFonts w:ascii="Times New Roman" w:eastAsia="Times New Roman" w:hAnsi="Times New Roman" w:cs="Times New Roman"/>
+          <w:b/>
+          <w:bCs/>
+          <w:sz w:val="27"/>
+          <w:szCs w:val="27"/>
+          <w:lang w:eastAsia="de-DE"/>
+        </w:rPr>
+      </w:pPr>
+      <w:r>
+        <w:rPr>
+          <w:rFonts w:ascii="Times New Roman" w:eastAsia="Times New Roman" w:hAnsi="Times New Roman" w:cs="Times New Roman"/>
+          <w:b/>
+          <w:bCs/>
+          <w:sz w:val="27"/>
+          <w:szCs w:val="27"/>
+          <w:lang w:eastAsia="de-DE"/>
+        </w:rPr>
+        <w:t>6. Inline-Bearbeitung für Werte in der Vorschau</w:t>
+      </w:r>
+    </w:p>
+    <w:p>
+      <w:pPr>
+        <w:numPr>
+          <w:ilvl w:val="0"/>
+          <w:numId w:val="8"/>
+        </w:numPr>
+        <w:spacing w:before="100" w:beforeAutospacing="1" w:after="100" w:afterAutospacing="1" w:line="240" w:lineRule="auto"/>
+        <w:rPr>
+          <w:rFonts w:ascii="Times New Roman" w:eastAsia="Times New Roman" w:hAnsi="Times New Roman" w:cs="Times New Roman"/>
+          <w:sz w:val="24"/>
+          <w:szCs w:val="24"/>
+          <w:lang w:eastAsia="de-DE"/>
+        </w:rPr>
+      </w:pPr>
+      <w:r>
+        <w:rPr>
+          <w:rFonts w:ascii="Times New Roman" w:eastAsia="Times New Roman" w:hAnsi="Times New Roman" w:cs="Times New Roman"/>
+          <w:sz w:val="24"/>
+          <w:szCs w:val="24"/>
+          <w:lang w:eastAsia="de-DE"/>
+        </w:rPr>
+        <w:t>Wenn der Nutzer das Formular in der Vorschau betrachtet, wäre es hilfreich, die Werte direkt in der Vorschau zu bearbeiten. Das hilft, um schnell zu überprüfen, ob Platzhaltertexte oder Daten korrekt dargestellt werden.</w:t>
+      </w:r>
+    </w:p>
+    <w:p>
+      <w:pPr>
+        <w:spacing w:before="100" w:beforeAutospacing="1" w:after="100" w:afterAutospacing="1" w:line="240" w:lineRule="auto"/>
+        <w:outlineLvl w:val="2"/>
+        <w:rPr>
+          <w:rFonts w:ascii="Times New Roman" w:eastAsia="Times New Roman" w:hAnsi="Times New Roman" w:cs="Times New Roman"/>
+          <w:b/>
+          <w:bCs/>
+          <w:sz w:val="27"/>
+          <w:szCs w:val="27"/>
+          <w:lang w:eastAsia="de-DE"/>
+        </w:rPr>
+      </w:pPr>
+      <w:r>
+        <w:rPr>
+          <w:rFonts w:ascii="Times New Roman" w:eastAsia="Times New Roman" w:hAnsi="Times New Roman" w:cs="Times New Roman"/>
+          <w:b/>
+          <w:bCs/>
+          <w:sz w:val="27"/>
+          <w:szCs w:val="27"/>
+          <w:lang w:eastAsia="de-DE"/>
+        </w:rPr>
+        <w:t>7. Vorschau für unterschiedliche Bildschirmgrößen</w:t>
+      </w:r>
+    </w:p>
+    <w:p>
+      <w:pPr>
+        <w:numPr>
+          <w:ilvl w:val="0"/>
+          <w:numId w:val="9"/>
+        </w:numPr>
+        <w:spacing w:before="100" w:beforeAutospacing="1" w:after="100" w:afterAutospacing="1" w:line="240" w:lineRule="auto"/>
+        <w:rPr>
+          <w:rFonts w:ascii="Times New Roman" w:eastAsia="Times New Roman" w:hAnsi="Times New Roman" w:cs="Times New Roman"/>
+          <w:sz w:val="24"/>
+          <w:szCs w:val="24"/>
+          <w:lang w:eastAsia="de-DE"/>
+        </w:rPr>
+      </w:pPr>
+      <w:r>
+        <w:rPr>
+          <w:rFonts w:ascii="Times New Roman" w:eastAsia="Times New Roman" w:hAnsi="Times New Roman" w:cs="Times New Roman"/>
+          <w:sz w:val="24"/>
+          <w:szCs w:val="24"/>
+          <w:lang w:eastAsia="de-DE"/>
+        </w:rPr>
+        <w:t xml:space="preserve">Ein "Responsive-Preview"-Modus könnte die Ansicht des Formulars auf verschiedenen Bildschirmgrößen simulieren (Desktop, Tablet, Smartphone). Das hilft, </w:t>
+      </w:r>
+      <w:r>
+        <w:rPr>
+          <w:rFonts w:ascii="Times New Roman" w:eastAsia="Times New Roman" w:hAnsi="Times New Roman" w:cs="Times New Roman"/>
+          <w:sz w:val="24"/>
+          <w:szCs w:val="24"/>
+          <w:lang w:eastAsia="de-DE"/>
+        </w:rPr>
+        <w:lastRenderedPageBreak/>
+        <w:t>das Layout und die Lesbarkeit auf unterschiedlichen Geräten zu überprüfen und sicherzustellen, dass es auch mobil gut aussieht.</w:t>
+      </w:r>
+    </w:p>
+    <w:p>
+      <w:pPr>
+        <w:spacing w:before="100" w:beforeAutospacing="1" w:after="100" w:afterAutospacing="1" w:line="240" w:lineRule="auto"/>
+        <w:outlineLvl w:val="2"/>
+        <w:rPr>
+          <w:rFonts w:ascii="Times New Roman" w:eastAsia="Times New Roman" w:hAnsi="Times New Roman" w:cs="Times New Roman"/>
+          <w:b/>
+          <w:bCs/>
+          <w:sz w:val="27"/>
+          <w:szCs w:val="27"/>
+          <w:lang w:eastAsia="de-DE"/>
+        </w:rPr>
+      </w:pPr>
+      <w:r>
+        <w:rPr>
+          <w:rFonts w:ascii="Times New Roman" w:eastAsia="Times New Roman" w:hAnsi="Times New Roman" w:cs="Times New Roman"/>
+          <w:b/>
+          <w:bCs/>
+          <w:sz w:val="27"/>
+          <w:szCs w:val="27"/>
+          <w:lang w:eastAsia="de-DE"/>
+        </w:rPr>
+        <w:t>8. Design-Themes und Farben für einen konsistenten Stil</w:t>
+      </w:r>
+    </w:p>
+    <w:p>
+      <w:pPr>
+        <w:numPr>
+          <w:ilvl w:val="0"/>
+          <w:numId w:val="10"/>
+        </w:numPr>
+        <w:spacing w:before="100" w:beforeAutospacing="1" w:after="100" w:afterAutospacing="1" w:line="240" w:lineRule="auto"/>
+        <w:rPr>
+          <w:rFonts w:ascii="Times New Roman" w:eastAsia="Times New Roman" w:hAnsi="Times New Roman" w:cs="Times New Roman"/>
+          <w:sz w:val="24"/>
+          <w:szCs w:val="24"/>
+          <w:lang w:eastAsia="de-DE"/>
+        </w:rPr>
+      </w:pPr>
+      <w:r>
+        <w:rPr>
+          <w:rFonts w:ascii="Times New Roman" w:eastAsia="Times New Roman" w:hAnsi="Times New Roman" w:cs="Times New Roman"/>
+          <w:sz w:val="24"/>
+          <w:szCs w:val="24"/>
+          <w:lang w:eastAsia="de-DE"/>
+        </w:rPr>
+        <w:t>Erstelle mehrere vordefinierte Design-Themes (z. B. "Hell", "Dunkel", "Pastellfarben"). Ein Nutzer kann eines auswählen und alle Elemente werden entsprechend diesem Stil eingefärbt und gestaltet.</w:t>
+      </w:r>
+    </w:p>
+    <w:p>
+      <w:pPr>
+        <w:spacing w:before="100" w:beforeAutospacing="1" w:after="100" w:afterAutospacing="1" w:line="240" w:lineRule="auto"/>
+        <w:outlineLvl w:val="2"/>
+        <w:rPr>
+          <w:rFonts w:ascii="Times New Roman" w:eastAsia="Times New Roman" w:hAnsi="Times New Roman" w:cs="Times New Roman"/>
+          <w:b/>
+          <w:bCs/>
+          <w:sz w:val="27"/>
+          <w:szCs w:val="27"/>
+          <w:lang w:eastAsia="de-DE"/>
+        </w:rPr>
+      </w:pPr>
+      <w:r>
+        <w:rPr>
+          <w:rFonts w:ascii="Times New Roman" w:eastAsia="Times New Roman" w:hAnsi="Times New Roman" w:cs="Times New Roman"/>
+          <w:b/>
+          <w:bCs/>
+          <w:sz w:val="27"/>
+          <w:szCs w:val="27"/>
+          <w:lang w:eastAsia="de-DE"/>
+        </w:rPr>
+        <w:t>9. Direkte Integration von Datenbankfeldern für Datensatzauswahl</w:t>
+      </w:r>
+    </w:p>
+    <w:p>
+      <w:pPr>
+        <w:numPr>
+          <w:ilvl w:val="0"/>
+          <w:numId w:val="11"/>
+        </w:numPr>
+        <w:spacing w:before="100" w:beforeAutospacing="1" w:after="100" w:afterAutospacing="1" w:line="240" w:lineRule="auto"/>
+        <w:rPr>
+          <w:rFonts w:ascii="Times New Roman" w:eastAsia="Times New Roman" w:hAnsi="Times New Roman" w:cs="Times New Roman"/>
+          <w:sz w:val="24"/>
+          <w:szCs w:val="24"/>
+          <w:lang w:eastAsia="de-DE"/>
+        </w:rPr>
+      </w:pPr>
+      <w:r>
+        <w:rPr>
+          <w:rFonts w:ascii="Times New Roman" w:eastAsia="Times New Roman" w:hAnsi="Times New Roman" w:cs="Times New Roman"/>
+          <w:sz w:val="24"/>
+          <w:szCs w:val="24"/>
+          <w:lang w:eastAsia="de-DE"/>
+        </w:rPr>
+        <w:t>Biete dem Nutzer an, eine Vorschau der Datensätze in einem Dropdown oder Autovervollständigungsfeld zu sehen. Wenn er auf "Vorname" klickt, könnte das Feld eine Liste der vorhandenen Benutzerdaten anzeigen, um die Auswahl zu erleichtern.</w:t>
+      </w:r>
+    </w:p>
+    <w:p>
+      <w:pPr>
+        <w:spacing w:before="100" w:beforeAutospacing="1" w:after="100" w:afterAutospacing="1" w:line="240" w:lineRule="auto"/>
+        <w:outlineLvl w:val="2"/>
+        <w:rPr>
+          <w:rFonts w:ascii="Times New Roman" w:eastAsia="Times New Roman" w:hAnsi="Times New Roman" w:cs="Times New Roman"/>
+          <w:b/>
+          <w:bCs/>
+          <w:sz w:val="27"/>
+          <w:szCs w:val="27"/>
+          <w:lang w:eastAsia="de-DE"/>
+        </w:rPr>
+      </w:pPr>
+      <w:r>
+        <w:rPr>
+          <w:rFonts w:ascii="Times New Roman" w:eastAsia="Times New Roman" w:hAnsi="Times New Roman" w:cs="Times New Roman"/>
+          <w:b/>
+          <w:bCs/>
+          <w:sz w:val="27"/>
+          <w:szCs w:val="27"/>
+          <w:lang w:eastAsia="de-DE"/>
+        </w:rPr>
+        <w:t>10. Inline-Dokumentation und Beispielbilder</w:t>
+      </w:r>
+    </w:p>
+    <w:p>
+      <w:pPr>
+        <w:numPr>
+          <w:ilvl w:val="0"/>
+          <w:numId w:val="12"/>
+        </w:numPr>
+        <w:spacing w:before="100" w:beforeAutospacing="1" w:after="100" w:afterAutospacing="1" w:line="240" w:lineRule="auto"/>
+        <w:rPr>
+          <w:rFonts w:ascii="Times New Roman" w:eastAsia="Times New Roman" w:hAnsi="Times New Roman" w:cs="Times New Roman"/>
+          <w:sz w:val="24"/>
+          <w:szCs w:val="24"/>
+          <w:lang w:eastAsia="de-DE"/>
+        </w:rPr>
+      </w:pPr>
+      <w:r>
+        <w:rPr>
+          <w:rFonts w:ascii="Times New Roman" w:eastAsia="Times New Roman" w:hAnsi="Times New Roman" w:cs="Times New Roman"/>
+          <w:sz w:val="24"/>
+          <w:szCs w:val="24"/>
+          <w:lang w:eastAsia="de-DE"/>
+        </w:rPr>
+        <w:t>Zeige kurze Dokumentationsnotizen oder Beispielbilder für komplexe Eigenschaften direkt neben den Steuerelementen im Form-Builder. Zum Beispiel könnte eine kleine Grafik zeigen, was "zentriert", "rechts" oder "links" bedeutet.</w:t>
+      </w:r>
+    </w:p>
+    <w:p>
+      <w:pPr>
+        <w:spacing w:before="100" w:beforeAutospacing="1" w:after="100" w:afterAutospacing="1" w:line="240" w:lineRule="auto"/>
+        <w:outlineLvl w:val="2"/>
+        <w:rPr>
+          <w:rFonts w:ascii="Times New Roman" w:eastAsia="Times New Roman" w:hAnsi="Times New Roman" w:cs="Times New Roman"/>
+          <w:b/>
+          <w:bCs/>
+          <w:sz w:val="27"/>
+          <w:szCs w:val="27"/>
+          <w:lang w:eastAsia="de-DE"/>
+        </w:rPr>
+      </w:pPr>
+      <w:r>
+        <w:rPr>
+          <w:rFonts w:ascii="Times New Roman" w:eastAsia="Times New Roman" w:hAnsi="Times New Roman" w:cs="Times New Roman"/>
+          <w:b/>
+          <w:bCs/>
+          <w:sz w:val="27"/>
+          <w:szCs w:val="27"/>
+          <w:lang w:eastAsia="de-DE"/>
+        </w:rPr>
+        <w:t>11. Zusammenklappbare Eigenschaften-Sektion</w:t>
+      </w:r>
+    </w:p>
+    <w:p>
+      <w:pPr>
+        <w:numPr>
+          <w:ilvl w:val="0"/>
+          <w:numId w:val="13"/>
+        </w:numPr>
+        <w:spacing w:before="100" w:beforeAutospacing="1" w:after="100" w:afterAutospacing="1" w:line="240" w:lineRule="auto"/>
+        <w:rPr>
+          <w:rFonts w:ascii="Times New Roman" w:eastAsia="Times New Roman" w:hAnsi="Times New Roman" w:cs="Times New Roman"/>
+          <w:sz w:val="24"/>
+          <w:szCs w:val="24"/>
+          <w:lang w:eastAsia="de-DE"/>
+        </w:rPr>
+      </w:pPr>
+      <w:r>
+        <w:rPr>
+          <w:rFonts w:ascii="Times New Roman" w:eastAsia="Times New Roman" w:hAnsi="Times New Roman" w:cs="Times New Roman"/>
+          <w:sz w:val="24"/>
+          <w:szCs w:val="24"/>
+          <w:lang w:eastAsia="de-DE"/>
+        </w:rPr>
+        <w:t>Um die Übersichtlichkeit zu verbessern, könnten die Eigenschaftenbereiche für jedes Formularfeld zusammenklappbar sein, damit nur das aktuelle Element angezeigt wird und die anderen ausgeblendet bleiben.</w:t>
+      </w:r>
+    </w:p>
+    <w:p>
+      <w:pPr>
+        <w:spacing w:before="100" w:beforeAutospacing="1" w:after="100" w:afterAutospacing="1" w:line="240" w:lineRule="auto"/>
+        <w:outlineLvl w:val="2"/>
+        <w:rPr>
+          <w:rFonts w:ascii="Times New Roman" w:eastAsia="Times New Roman" w:hAnsi="Times New Roman" w:cs="Times New Roman"/>
+          <w:b/>
+          <w:bCs/>
+          <w:sz w:val="27"/>
+          <w:szCs w:val="27"/>
+          <w:lang w:eastAsia="de-DE"/>
+        </w:rPr>
+      </w:pPr>
+      <w:r>
+        <w:rPr>
+          <w:rFonts w:ascii="Times New Roman" w:eastAsia="Times New Roman" w:hAnsi="Times New Roman" w:cs="Times New Roman"/>
+          <w:b/>
+          <w:bCs/>
+          <w:sz w:val="27"/>
+          <w:szCs w:val="27"/>
+          <w:lang w:eastAsia="de-DE"/>
+        </w:rPr>
+        <w:t>12. Vorschau für Benutzerrollen-spezifische Daten</w:t>
+      </w:r>
+    </w:p>
+    <w:p>
+      <w:pPr>
+        <w:numPr>
+          <w:ilvl w:val="0"/>
+          <w:numId w:val="14"/>
+        </w:numPr>
+        <w:spacing w:before="100" w:beforeAutospacing="1" w:after="100" w:afterAutospacing="1" w:line="240" w:lineRule="auto"/>
+        <w:rPr>
+          <w:rFonts w:ascii="Times New Roman" w:eastAsia="Times New Roman" w:hAnsi="Times New Roman" w:cs="Times New Roman"/>
+          <w:sz w:val="24"/>
+          <w:szCs w:val="24"/>
+          <w:lang w:eastAsia="de-DE"/>
+        </w:rPr>
+      </w:pPr>
+      <w:r>
+        <w:rPr>
+          <w:rFonts w:ascii="Times New Roman" w:eastAsia="Times New Roman" w:hAnsi="Times New Roman" w:cs="Times New Roman"/>
+          <w:sz w:val="24"/>
+          <w:szCs w:val="24"/>
+          <w:lang w:eastAsia="de-DE"/>
+        </w:rPr>
+        <w:t>Wenn es mehrere Benutzerrollen gibt, die unterschiedliche Datenfelder sehen oder bearbeiten, könnte eine Vorschau für jede Rolle eingeführt werden. So siehst du, wie das Formular für verschiedene Benutzer (z. B. Administratoren, normale Benutzer) aussieht.</w:t>
+      </w:r>
+    </w:p>
+    <w:p>
+      <w:pPr>
+        <w:spacing w:before="100" w:beforeAutospacing="1" w:after="100" w:afterAutospacing="1" w:line="240" w:lineRule="auto"/>
+        <w:rPr>
+          <w:rFonts w:ascii="Times New Roman" w:eastAsia="Times New Roman" w:hAnsi="Times New Roman" w:cs="Times New Roman"/>
+          <w:sz w:val="24"/>
+          <w:szCs w:val="24"/>
+          <w:lang w:eastAsia="de-DE"/>
+        </w:rPr>
+      </w:pPr>
+      <w:r>
+        <w:rPr>
+          <w:rFonts w:ascii="Times New Roman" w:eastAsia="Times New Roman" w:hAnsi="Times New Roman" w:cs="Times New Roman"/>
+          <w:sz w:val="24"/>
+          <w:szCs w:val="24"/>
+          <w:lang w:eastAsia="de-DE"/>
+        </w:rPr>
+        <w:t xml:space="preserve">Wenn du einige dieser Ideen implementieren möchtest, kann ich dir auch dabei helfen, die jeweiligen Codeanpassungen umzusetzen! Sag mir einfach Bescheid, welche Ideen du weiterverfolgen möchtest. </w:t>
+      </w:r>
+      <w:r>
+        <w:rPr>
+          <w:rFonts w:ascii="Segoe UI Emoji" w:eastAsia="Times New Roman" w:hAnsi="Segoe UI Emoji" w:cs="Segoe UI Emoji"/>
+          <w:sz w:val="24"/>
+          <w:szCs w:val="24"/>
+          <w:lang w:eastAsia="de-DE"/>
+        </w:rPr>
+        <w:t>😊</w:t>
+      </w:r>
+    </w:p>
+    <w:p>
+      <w:bookmarkStart w:id="0" w:name="_GoBack"/>
+      <w:bookmarkEnd w:id="0"/>
+    </w:p>
     <w:sectPr>
       <w:pgSz w:w="11906" w:h="16838"/>
       <w:pgMar w:top="1417" w:right="1417" w:bottom="1134" w:left="1417" w:header="708" w:footer="708" w:gutter="0"/>
@@ -1898,8 +2488,157 @@
 </file>
 
 <file path=word/numbering.xml><?xml version="1.0" encoding="utf-8"?>
-<w:numbering xmlns:wpc="http://schemas.microsoft.com/office/word/2010/wordprocessingCanvas" xmlns:cx="http://schemas.microsoft.com/office/drawing/2014/chartex" xmlns:cx1="http://schemas.microsoft.com/office/drawing/2015/9/8/chartex" xmlns:cx2="http://schemas.microsoft.com/office/drawing/2015/10/21/chartex" xmlns:cx3="http://schemas.microsoft.com/office/drawing/2016/5/9/chartex" xmlns:cx4="http://schemas.microsoft.com/office/drawing/2016/5/10/chartex" xmlns:cx5="http://schemas.microsoft.com/office/drawing/2016/5/11/chartex" xmlns:cx6="http://schemas.microsoft.com/office/drawing/2016/5/12/chartex" xmlns:cx7="http://schemas.microsoft.com/office/drawing/2016/5/13/chartex" xmlns:cx8="http://schemas.microsoft.com/office/drawing/2016/5/14/chartex" xmlns:mc="http://schemas.openxmlformats.org/markup-compatibility/2006" xmlns:aink="http://schemas.microsoft.com/office/drawing/2016/ink" xmlns:am3d="http://schemas.microsoft.com/office/drawing/2017/model3d" xmlns:o="urn:schemas-microsoft-com:office:office" xmlns:r="http://schemas.openxmlformats.org/officeDocument/2006/relationships" xmlns:m="http://schemas.openxmlformats.org/officeDocument/2006/math" xmlns:v="urn:schemas-microsoft-com:vml" xmlns:wp14="http://schemas.microsoft.com/office/word/2010/wordprocessingDrawing" xmlns:wp="http://schemas.openxmlformats.org/drawingml/2006/wordprocessingDrawing" xmlns:w10="urn:schemas-microsoft-com:office:word" xmlns:w="http://schemas.openxmlformats.org/wordprocessingml/2006/main" xmlns:w14="http://schemas.microsoft.com/office/word/2010/wordml" xmlns:w15="http://schemas.microsoft.com/office/word/2012/wordml" xmlns:w16cex="http://schemas.microsoft.com/office/word/2018/wordml/cex" xmlns:w16cid="http://schemas.microsoft.com/office/word/2016/wordml/cid" xmlns:w16="http://schemas.microsoft.com/office/word/2018/wordml" xmlns:w16sdtdh="http://schemas.microsoft.com/office/word/2020/wordml/sdtdatahash" xmlns:w16se="http://schemas.microsoft.com/office/word/2015/wordml/symex" xmlns:wpg="http://schemas.microsoft.com/office/word/2010/wordprocessingGroup" xmlns:wpi="http://schemas.microsoft.com/office/word/2010/wordprocessingInk" xmlns:wne="http://schemas.microsoft.com/office/word/2006/wordml" xmlns:wps="http://schemas.microsoft.com/office/word/2010/wordprocessingShape" mc:Ignorable="w14 w15 w16se w16cid w16 w16cex w16sdtdh wp14">
+<w:numbering xmlns:wpc="http://schemas.microsoft.com/office/word/2010/wordprocessingCanvas" xmlns:cx="http://schemas.microsoft.com/office/drawing/2014/chartex" xmlns:cx1="http://schemas.microsoft.com/office/drawing/2015/9/8/chartex" xmlns:cx2="http://schemas.microsoft.com/office/drawing/2015/10/21/chartex" xmlns:cx3="http://schemas.microsoft.com/office/drawing/2016/5/9/chartex" xmlns:cx4="http://schemas.microsoft.com/office/drawing/2016/5/10/chartex" xmlns:cx5="http://schemas.microsoft.com/office/drawing/2016/5/11/chartex" xmlns:cx6="http://schemas.microsoft.com/office/drawing/2016/5/12/chartex" xmlns:cx7="http://schemas.microsoft.com/office/drawing/2016/5/13/chartex" xmlns:cx8="http://schemas.microsoft.com/office/drawing/2016/5/14/chartex" xmlns:mc="http://schemas.openxmlformats.org/markup-compatibility/2006" xmlns:aink="http://schemas.microsoft.com/office/drawing/2016/ink" xmlns:am3d="http://schemas.microsoft.com/office/drawing/2017/model3d" xmlns:o="urn:schemas-microsoft-com:office:office" xmlns:r="http://schemas.openxmlformats.org/officeDocument/2006/relationships" xmlns:m="http://schemas.openxmlformats.org/officeDocument/2006/math" xmlns:v="urn:schemas-microsoft-com:vml" xmlns:wp14="http://schemas.microsoft.com/office/word/2010/wordprocessingDrawing" xmlns:wp="http://schemas.openxmlformats.org/drawingml/2006/wordprocessingDrawing" xmlns:w10="urn:schemas-microsoft-com:office:word" xmlns:w="http://schemas.openxmlformats.org/wordprocessingml/2006/main" xmlns:w14="http://schemas.microsoft.com/office/word/2010/wordml" xmlns:w15="http://schemas.microsoft.com/office/word/2012/wordml" xmlns:w16cid="http://schemas.microsoft.com/office/word/2016/wordml/cid" xmlns:w16se="http://schemas.microsoft.com/office/word/2015/wordml/symex" xmlns:wpg="http://schemas.microsoft.com/office/word/2010/wordprocessingGroup" xmlns:wpi="http://schemas.microsoft.com/office/word/2010/wordprocessingInk" xmlns:wne="http://schemas.microsoft.com/office/word/2006/wordml" xmlns:wps="http://schemas.microsoft.com/office/word/2010/wordprocessingShape" mc:Ignorable="w14 w15 w16se w16cid wp14">
   <w:abstractNum w:abstractNumId="0" w15:restartNumberingAfterBreak="0">
+    <w:nsid w:val="00B4178C"/>
+    <w:multiLevelType w:val="multilevel"/>
+    <w:tmpl w:val="1B5CF6F6"/>
+    <w:lvl w:ilvl="0">
+      <w:start w:val="1"/>
+      <w:numFmt w:val="bullet"/>
+      <w:lvlText w:val=""/>
+      <w:lvlJc w:val="left"/>
+      <w:pPr>
+        <w:tabs>
+          <w:tab w:val="num" w:pos="720"/>
+        </w:tabs>
+        <w:ind w:left="720" w:hanging="360"/>
+      </w:pPr>
+      <w:rPr>
+        <w:rFonts w:ascii="Symbol" w:hAnsi="Symbol" w:hint="default"/>
+        <w:sz w:val="20"/>
+      </w:rPr>
+    </w:lvl>
+    <w:lvl w:ilvl="1" w:tentative="1">
+      <w:start w:val="1"/>
+      <w:numFmt w:val="bullet"/>
+      <w:lvlText w:val="o"/>
+      <w:lvlJc w:val="left"/>
+      <w:pPr>
+        <w:tabs>
+          <w:tab w:val="num" w:pos="1440"/>
+        </w:tabs>
+        <w:ind w:left="1440" w:hanging="360"/>
+      </w:pPr>
+      <w:rPr>
+        <w:rFonts w:ascii="Courier New" w:hAnsi="Courier New" w:hint="default"/>
+        <w:sz w:val="20"/>
+      </w:rPr>
+    </w:lvl>
+    <w:lvl w:ilvl="2" w:tentative="1">
+      <w:start w:val="1"/>
+      <w:numFmt w:val="bullet"/>
+      <w:lvlText w:val=""/>
+      <w:lvlJc w:val="left"/>
+      <w:pPr>
+        <w:tabs>
+          <w:tab w:val="num" w:pos="2160"/>
+        </w:tabs>
+        <w:ind w:left="2160" w:hanging="360"/>
+      </w:pPr>
+      <w:rPr>
+        <w:rFonts w:ascii="Wingdings" w:hAnsi="Wingdings" w:hint="default"/>
+        <w:sz w:val="20"/>
+      </w:rPr>
+    </w:lvl>
+    <w:lvl w:ilvl="3" w:tentative="1">
+      <w:start w:val="1"/>
+      <w:numFmt w:val="bullet"/>
+      <w:lvlText w:val=""/>
+      <w:lvlJc w:val="left"/>
+      <w:pPr>
+        <w:tabs>
+          <w:tab w:val="num" w:pos="2880"/>
+        </w:tabs>
+        <w:ind w:left="2880" w:hanging="360"/>
+      </w:pPr>
+      <w:rPr>
+        <w:rFonts w:ascii="Wingdings" w:hAnsi="Wingdings" w:hint="default"/>
+        <w:sz w:val="20"/>
+      </w:rPr>
+    </w:lvl>
+    <w:lvl w:ilvl="4" w:tentative="1">
+      <w:start w:val="1"/>
+      <w:numFmt w:val="bullet"/>
+      <w:lvlText w:val=""/>
+      <w:lvlJc w:val="left"/>
+      <w:pPr>
+        <w:tabs>
+          <w:tab w:val="num" w:pos="3600"/>
+        </w:tabs>
+        <w:ind w:left="3600" w:hanging="360"/>
+      </w:pPr>
+      <w:rPr>
+        <w:rFonts w:ascii="Wingdings" w:hAnsi="Wingdings" w:hint="default"/>
+        <w:sz w:val="20"/>
+      </w:rPr>
+    </w:lvl>
+    <w:lvl w:ilvl="5" w:tentative="1">
+      <w:start w:val="1"/>
+      <w:numFmt w:val="bullet"/>
+      <w:lvlText w:val=""/>
+      <w:lvlJc w:val="left"/>
+      <w:pPr>
+        <w:tabs>
+          <w:tab w:val="num" w:pos="4320"/>
+        </w:tabs>
+        <w:ind w:left="4320" w:hanging="360"/>
+      </w:pPr>
+      <w:rPr>
+        <w:rFonts w:ascii="Wingdings" w:hAnsi="Wingdings" w:hint="default"/>
+        <w:sz w:val="20"/>
+      </w:rPr>
+    </w:lvl>
+    <w:lvl w:ilvl="6" w:tentative="1">
+      <w:start w:val="1"/>
+      <w:numFmt w:val="bullet"/>
+      <w:lvlText w:val=""/>
+      <w:lvlJc w:val="left"/>
+      <w:pPr>
+        <w:tabs>
+          <w:tab w:val="num" w:pos="5040"/>
+        </w:tabs>
+        <w:ind w:left="5040" w:hanging="360"/>
+      </w:pPr>
+      <w:rPr>
+        <w:rFonts w:ascii="Wingdings" w:hAnsi="Wingdings" w:hint="default"/>
+        <w:sz w:val="20"/>
+      </w:rPr>
+    </w:lvl>
+    <w:lvl w:ilvl="7" w:tentative="1">
+      <w:start w:val="1"/>
+      <w:numFmt w:val="bullet"/>
+      <w:lvlText w:val=""/>
+      <w:lvlJc w:val="left"/>
+      <w:pPr>
+        <w:tabs>
+          <w:tab w:val="num" w:pos="5760"/>
+        </w:tabs>
+        <w:ind w:left="5760" w:hanging="360"/>
+      </w:pPr>
+      <w:rPr>
+        <w:rFonts w:ascii="Wingdings" w:hAnsi="Wingdings" w:hint="default"/>
+        <w:sz w:val="20"/>
+      </w:rPr>
+    </w:lvl>
+    <w:lvl w:ilvl="8" w:tentative="1">
+      <w:start w:val="1"/>
+      <w:numFmt w:val="bullet"/>
+      <w:lvlText w:val=""/>
+      <w:lvlJc w:val="left"/>
+      <w:pPr>
+        <w:tabs>
+          <w:tab w:val="num" w:pos="6480"/>
+        </w:tabs>
+        <w:ind w:left="6480" w:hanging="360"/>
+      </w:pPr>
+      <w:rPr>
+        <w:rFonts w:ascii="Wingdings" w:hAnsi="Wingdings" w:hint="default"/>
+        <w:sz w:val="20"/>
+      </w:rPr>
+    </w:lvl>
+  </w:abstractNum>
+  <w:abstractNum w:abstractNumId="1" w15:restartNumberingAfterBreak="0">
     <w:nsid w:val="02BA5792"/>
     <w:multiLevelType w:val="multilevel"/>
     <w:tmpl w:val="92E60D5A"/>
@@ -2016,7 +2755,603 @@
       </w:pPr>
     </w:lvl>
   </w:abstractNum>
-  <w:abstractNum w:abstractNumId="1" w15:restartNumberingAfterBreak="0">
+  <w:abstractNum w:abstractNumId="2" w15:restartNumberingAfterBreak="0">
+    <w:nsid w:val="09D27403"/>
+    <w:multiLevelType w:val="multilevel"/>
+    <w:tmpl w:val="D11818F8"/>
+    <w:lvl w:ilvl="0">
+      <w:start w:val="1"/>
+      <w:numFmt w:val="bullet"/>
+      <w:lvlText w:val=""/>
+      <w:lvlJc w:val="left"/>
+      <w:pPr>
+        <w:tabs>
+          <w:tab w:val="num" w:pos="720"/>
+        </w:tabs>
+        <w:ind w:left="720" w:hanging="360"/>
+      </w:pPr>
+      <w:rPr>
+        <w:rFonts w:ascii="Symbol" w:hAnsi="Symbol" w:hint="default"/>
+        <w:sz w:val="20"/>
+      </w:rPr>
+    </w:lvl>
+    <w:lvl w:ilvl="1" w:tentative="1">
+      <w:start w:val="1"/>
+      <w:numFmt w:val="bullet"/>
+      <w:lvlText w:val="o"/>
+      <w:lvlJc w:val="left"/>
+      <w:pPr>
+        <w:tabs>
+          <w:tab w:val="num" w:pos="1440"/>
+        </w:tabs>
+        <w:ind w:left="1440" w:hanging="360"/>
+      </w:pPr>
+      <w:rPr>
+        <w:rFonts w:ascii="Courier New" w:hAnsi="Courier New" w:hint="default"/>
+        <w:sz w:val="20"/>
+      </w:rPr>
+    </w:lvl>
+    <w:lvl w:ilvl="2" w:tentative="1">
+      <w:start w:val="1"/>
+      <w:numFmt w:val="bullet"/>
+      <w:lvlText w:val=""/>
+      <w:lvlJc w:val="left"/>
+      <w:pPr>
+        <w:tabs>
+          <w:tab w:val="num" w:pos="2160"/>
+        </w:tabs>
+        <w:ind w:left="2160" w:hanging="360"/>
+      </w:pPr>
+      <w:rPr>
+        <w:rFonts w:ascii="Wingdings" w:hAnsi="Wingdings" w:hint="default"/>
+        <w:sz w:val="20"/>
+      </w:rPr>
+    </w:lvl>
+    <w:lvl w:ilvl="3" w:tentative="1">
+      <w:start w:val="1"/>
+      <w:numFmt w:val="bullet"/>
+      <w:lvlText w:val=""/>
+      <w:lvlJc w:val="left"/>
+      <w:pPr>
+        <w:tabs>
+          <w:tab w:val="num" w:pos="2880"/>
+        </w:tabs>
+        <w:ind w:left="2880" w:hanging="360"/>
+      </w:pPr>
+      <w:rPr>
+        <w:rFonts w:ascii="Wingdings" w:hAnsi="Wingdings" w:hint="default"/>
+        <w:sz w:val="20"/>
+      </w:rPr>
+    </w:lvl>
+    <w:lvl w:ilvl="4" w:tentative="1">
+      <w:start w:val="1"/>
+      <w:numFmt w:val="bullet"/>
+      <w:lvlText w:val=""/>
+      <w:lvlJc w:val="left"/>
+      <w:pPr>
+        <w:tabs>
+          <w:tab w:val="num" w:pos="3600"/>
+        </w:tabs>
+        <w:ind w:left="3600" w:hanging="360"/>
+      </w:pPr>
+      <w:rPr>
+        <w:rFonts w:ascii="Wingdings" w:hAnsi="Wingdings" w:hint="default"/>
+        <w:sz w:val="20"/>
+      </w:rPr>
+    </w:lvl>
+    <w:lvl w:ilvl="5" w:tentative="1">
+      <w:start w:val="1"/>
+      <w:numFmt w:val="bullet"/>
+      <w:lvlText w:val=""/>
+      <w:lvlJc w:val="left"/>
+      <w:pPr>
+        <w:tabs>
+          <w:tab w:val="num" w:pos="4320"/>
+        </w:tabs>
+        <w:ind w:left="4320" w:hanging="360"/>
+      </w:pPr>
+      <w:rPr>
+        <w:rFonts w:ascii="Wingdings" w:hAnsi="Wingdings" w:hint="default"/>
+        <w:sz w:val="20"/>
+      </w:rPr>
+    </w:lvl>
+    <w:lvl w:ilvl="6" w:tentative="1">
+      <w:start w:val="1"/>
+      <w:numFmt w:val="bullet"/>
+      <w:lvlText w:val=""/>
+      <w:lvlJc w:val="left"/>
+      <w:pPr>
+        <w:tabs>
+          <w:tab w:val="num" w:pos="5040"/>
+        </w:tabs>
+        <w:ind w:left="5040" w:hanging="360"/>
+      </w:pPr>
+      <w:rPr>
+        <w:rFonts w:ascii="Wingdings" w:hAnsi="Wingdings" w:hint="default"/>
+        <w:sz w:val="20"/>
+      </w:rPr>
+    </w:lvl>
+    <w:lvl w:ilvl="7" w:tentative="1">
+      <w:start w:val="1"/>
+      <w:numFmt w:val="bullet"/>
+      <w:lvlText w:val=""/>
+      <w:lvlJc w:val="left"/>
+      <w:pPr>
+        <w:tabs>
+          <w:tab w:val="num" w:pos="5760"/>
+        </w:tabs>
+        <w:ind w:left="5760" w:hanging="360"/>
+      </w:pPr>
+      <w:rPr>
+        <w:rFonts w:ascii="Wingdings" w:hAnsi="Wingdings" w:hint="default"/>
+        <w:sz w:val="20"/>
+      </w:rPr>
+    </w:lvl>
+    <w:lvl w:ilvl="8" w:tentative="1">
+      <w:start w:val="1"/>
+      <w:numFmt w:val="bullet"/>
+      <w:lvlText w:val=""/>
+      <w:lvlJc w:val="left"/>
+      <w:pPr>
+        <w:tabs>
+          <w:tab w:val="num" w:pos="6480"/>
+        </w:tabs>
+        <w:ind w:left="6480" w:hanging="360"/>
+      </w:pPr>
+      <w:rPr>
+        <w:rFonts w:ascii="Wingdings" w:hAnsi="Wingdings" w:hint="default"/>
+        <w:sz w:val="20"/>
+      </w:rPr>
+    </w:lvl>
+  </w:abstractNum>
+  <w:abstractNum w:abstractNumId="3" w15:restartNumberingAfterBreak="0">
+    <w:nsid w:val="184662BB"/>
+    <w:multiLevelType w:val="multilevel"/>
+    <w:tmpl w:val="FC1C7A26"/>
+    <w:lvl w:ilvl="0">
+      <w:start w:val="1"/>
+      <w:numFmt w:val="bullet"/>
+      <w:lvlText w:val=""/>
+      <w:lvlJc w:val="left"/>
+      <w:pPr>
+        <w:tabs>
+          <w:tab w:val="num" w:pos="720"/>
+        </w:tabs>
+        <w:ind w:left="720" w:hanging="360"/>
+      </w:pPr>
+      <w:rPr>
+        <w:rFonts w:ascii="Symbol" w:hAnsi="Symbol" w:hint="default"/>
+        <w:sz w:val="20"/>
+      </w:rPr>
+    </w:lvl>
+    <w:lvl w:ilvl="1" w:tentative="1">
+      <w:start w:val="1"/>
+      <w:numFmt w:val="bullet"/>
+      <w:lvlText w:val="o"/>
+      <w:lvlJc w:val="left"/>
+      <w:pPr>
+        <w:tabs>
+          <w:tab w:val="num" w:pos="1440"/>
+        </w:tabs>
+        <w:ind w:left="1440" w:hanging="360"/>
+      </w:pPr>
+      <w:rPr>
+        <w:rFonts w:ascii="Courier New" w:hAnsi="Courier New" w:hint="default"/>
+        <w:sz w:val="20"/>
+      </w:rPr>
+    </w:lvl>
+    <w:lvl w:ilvl="2" w:tentative="1">
+      <w:start w:val="1"/>
+      <w:numFmt w:val="bullet"/>
+      <w:lvlText w:val=""/>
+      <w:lvlJc w:val="left"/>
+      <w:pPr>
+        <w:tabs>
+          <w:tab w:val="num" w:pos="2160"/>
+        </w:tabs>
+        <w:ind w:left="2160" w:hanging="360"/>
+      </w:pPr>
+      <w:rPr>
+        <w:rFonts w:ascii="Wingdings" w:hAnsi="Wingdings" w:hint="default"/>
+        <w:sz w:val="20"/>
+      </w:rPr>
+    </w:lvl>
+    <w:lvl w:ilvl="3" w:tentative="1">
+      <w:start w:val="1"/>
+      <w:numFmt w:val="bullet"/>
+      <w:lvlText w:val=""/>
+      <w:lvlJc w:val="left"/>
+      <w:pPr>
+        <w:tabs>
+          <w:tab w:val="num" w:pos="2880"/>
+        </w:tabs>
+        <w:ind w:left="2880" w:hanging="360"/>
+      </w:pPr>
+      <w:rPr>
+        <w:rFonts w:ascii="Wingdings" w:hAnsi="Wingdings" w:hint="default"/>
+        <w:sz w:val="20"/>
+      </w:rPr>
+    </w:lvl>
+    <w:lvl w:ilvl="4" w:tentative="1">
+      <w:start w:val="1"/>
+      <w:numFmt w:val="bullet"/>
+      <w:lvlText w:val=""/>
+      <w:lvlJc w:val="left"/>
+      <w:pPr>
+        <w:tabs>
+          <w:tab w:val="num" w:pos="3600"/>
+        </w:tabs>
+        <w:ind w:left="3600" w:hanging="360"/>
+      </w:pPr>
+      <w:rPr>
+        <w:rFonts w:ascii="Wingdings" w:hAnsi="Wingdings" w:hint="default"/>
+        <w:sz w:val="20"/>
+      </w:rPr>
+    </w:lvl>
+    <w:lvl w:ilvl="5" w:tentative="1">
+      <w:start w:val="1"/>
+      <w:numFmt w:val="bullet"/>
+      <w:lvlText w:val=""/>
+      <w:lvlJc w:val="left"/>
+      <w:pPr>
+        <w:tabs>
+          <w:tab w:val="num" w:pos="4320"/>
+        </w:tabs>
+        <w:ind w:left="4320" w:hanging="360"/>
+      </w:pPr>
+      <w:rPr>
+        <w:rFonts w:ascii="Wingdings" w:hAnsi="Wingdings" w:hint="default"/>
+        <w:sz w:val="20"/>
+      </w:rPr>
+    </w:lvl>
+    <w:lvl w:ilvl="6" w:tentative="1">
+      <w:start w:val="1"/>
+      <w:numFmt w:val="bullet"/>
+      <w:lvlText w:val=""/>
+      <w:lvlJc w:val="left"/>
+      <w:pPr>
+        <w:tabs>
+          <w:tab w:val="num" w:pos="5040"/>
+        </w:tabs>
+        <w:ind w:left="5040" w:hanging="360"/>
+      </w:pPr>
+      <w:rPr>
+        <w:rFonts w:ascii="Wingdings" w:hAnsi="Wingdings" w:hint="default"/>
+        <w:sz w:val="20"/>
+      </w:rPr>
+    </w:lvl>
+    <w:lvl w:ilvl="7" w:tentative="1">
+      <w:start w:val="1"/>
+      <w:numFmt w:val="bullet"/>
+      <w:lvlText w:val=""/>
+      <w:lvlJc w:val="left"/>
+      <w:pPr>
+        <w:tabs>
+          <w:tab w:val="num" w:pos="5760"/>
+        </w:tabs>
+        <w:ind w:left="5760" w:hanging="360"/>
+      </w:pPr>
+      <w:rPr>
+        <w:rFonts w:ascii="Wingdings" w:hAnsi="Wingdings" w:hint="default"/>
+        <w:sz w:val="20"/>
+      </w:rPr>
+    </w:lvl>
+    <w:lvl w:ilvl="8" w:tentative="1">
+      <w:start w:val="1"/>
+      <w:numFmt w:val="bullet"/>
+      <w:lvlText w:val=""/>
+      <w:lvlJc w:val="left"/>
+      <w:pPr>
+        <w:tabs>
+          <w:tab w:val="num" w:pos="6480"/>
+        </w:tabs>
+        <w:ind w:left="6480" w:hanging="360"/>
+      </w:pPr>
+      <w:rPr>
+        <w:rFonts w:ascii="Wingdings" w:hAnsi="Wingdings" w:hint="default"/>
+        <w:sz w:val="20"/>
+      </w:rPr>
+    </w:lvl>
+  </w:abstractNum>
+  <w:abstractNum w:abstractNumId="4" w15:restartNumberingAfterBreak="0">
+    <w:nsid w:val="1E8578A4"/>
+    <w:multiLevelType w:val="multilevel"/>
+    <w:tmpl w:val="026089DA"/>
+    <w:lvl w:ilvl="0">
+      <w:start w:val="1"/>
+      <w:numFmt w:val="bullet"/>
+      <w:lvlText w:val=""/>
+      <w:lvlJc w:val="left"/>
+      <w:pPr>
+        <w:tabs>
+          <w:tab w:val="num" w:pos="720"/>
+        </w:tabs>
+        <w:ind w:left="720" w:hanging="360"/>
+      </w:pPr>
+      <w:rPr>
+        <w:rFonts w:ascii="Symbol" w:hAnsi="Symbol" w:hint="default"/>
+        <w:sz w:val="20"/>
+      </w:rPr>
+    </w:lvl>
+    <w:lvl w:ilvl="1" w:tentative="1">
+      <w:start w:val="1"/>
+      <w:numFmt w:val="bullet"/>
+      <w:lvlText w:val="o"/>
+      <w:lvlJc w:val="left"/>
+      <w:pPr>
+        <w:tabs>
+          <w:tab w:val="num" w:pos="1440"/>
+        </w:tabs>
+        <w:ind w:left="1440" w:hanging="360"/>
+      </w:pPr>
+      <w:rPr>
+        <w:rFonts w:ascii="Courier New" w:hAnsi="Courier New" w:hint="default"/>
+        <w:sz w:val="20"/>
+      </w:rPr>
+    </w:lvl>
+    <w:lvl w:ilvl="2" w:tentative="1">
+      <w:start w:val="1"/>
+      <w:numFmt w:val="bullet"/>
+      <w:lvlText w:val=""/>
+      <w:lvlJc w:val="left"/>
+      <w:pPr>
+        <w:tabs>
+          <w:tab w:val="num" w:pos="2160"/>
+        </w:tabs>
+        <w:ind w:left="2160" w:hanging="360"/>
+      </w:pPr>
+      <w:rPr>
+        <w:rFonts w:ascii="Wingdings" w:hAnsi="Wingdings" w:hint="default"/>
+        <w:sz w:val="20"/>
+      </w:rPr>
+    </w:lvl>
+    <w:lvl w:ilvl="3" w:tentative="1">
+      <w:start w:val="1"/>
+      <w:numFmt w:val="bullet"/>
+      <w:lvlText w:val=""/>
+      <w:lvlJc w:val="left"/>
+      <w:pPr>
+        <w:tabs>
+          <w:tab w:val="num" w:pos="2880"/>
+        </w:tabs>
+        <w:ind w:left="2880" w:hanging="360"/>
+      </w:pPr>
+      <w:rPr>
+        <w:rFonts w:ascii="Wingdings" w:hAnsi="Wingdings" w:hint="default"/>
+        <w:sz w:val="20"/>
+      </w:rPr>
+    </w:lvl>
+    <w:lvl w:ilvl="4" w:tentative="1">
+      <w:start w:val="1"/>
+      <w:numFmt w:val="bullet"/>
+      <w:lvlText w:val=""/>
+      <w:lvlJc w:val="left"/>
+      <w:pPr>
+        <w:tabs>
+          <w:tab w:val="num" w:pos="3600"/>
+        </w:tabs>
+        <w:ind w:left="3600" w:hanging="360"/>
+      </w:pPr>
+      <w:rPr>
+        <w:rFonts w:ascii="Wingdings" w:hAnsi="Wingdings" w:hint="default"/>
+        <w:sz w:val="20"/>
+      </w:rPr>
+    </w:lvl>
+    <w:lvl w:ilvl="5" w:tentative="1">
+      <w:start w:val="1"/>
+      <w:numFmt w:val="bullet"/>
+      <w:lvlText w:val=""/>
+      <w:lvlJc w:val="left"/>
+      <w:pPr>
+        <w:tabs>
+          <w:tab w:val="num" w:pos="4320"/>
+        </w:tabs>
+        <w:ind w:left="4320" w:hanging="360"/>
+      </w:pPr>
+      <w:rPr>
+        <w:rFonts w:ascii="Wingdings" w:hAnsi="Wingdings" w:hint="default"/>
+        <w:sz w:val="20"/>
+      </w:rPr>
+    </w:lvl>
+    <w:lvl w:ilvl="6" w:tentative="1">
+      <w:start w:val="1"/>
+      <w:numFmt w:val="bullet"/>
+      <w:lvlText w:val=""/>
+      <w:lvlJc w:val="left"/>
+      <w:pPr>
+        <w:tabs>
+          <w:tab w:val="num" w:pos="5040"/>
+        </w:tabs>
+        <w:ind w:left="5040" w:hanging="360"/>
+      </w:pPr>
+      <w:rPr>
+        <w:rFonts w:ascii="Wingdings" w:hAnsi="Wingdings" w:hint="default"/>
+        <w:sz w:val="20"/>
+      </w:rPr>
+    </w:lvl>
+    <w:lvl w:ilvl="7" w:tentative="1">
+      <w:start w:val="1"/>
+      <w:numFmt w:val="bullet"/>
+      <w:lvlText w:val=""/>
+      <w:lvlJc w:val="left"/>
+      <w:pPr>
+        <w:tabs>
+          <w:tab w:val="num" w:pos="5760"/>
+        </w:tabs>
+        <w:ind w:left="5760" w:hanging="360"/>
+      </w:pPr>
+      <w:rPr>
+        <w:rFonts w:ascii="Wingdings" w:hAnsi="Wingdings" w:hint="default"/>
+        <w:sz w:val="20"/>
+      </w:rPr>
+    </w:lvl>
+    <w:lvl w:ilvl="8" w:tentative="1">
+      <w:start w:val="1"/>
+      <w:numFmt w:val="bullet"/>
+      <w:lvlText w:val=""/>
+      <w:lvlJc w:val="left"/>
+      <w:pPr>
+        <w:tabs>
+          <w:tab w:val="num" w:pos="6480"/>
+        </w:tabs>
+        <w:ind w:left="6480" w:hanging="360"/>
+      </w:pPr>
+      <w:rPr>
+        <w:rFonts w:ascii="Wingdings" w:hAnsi="Wingdings" w:hint="default"/>
+        <w:sz w:val="20"/>
+      </w:rPr>
+    </w:lvl>
+  </w:abstractNum>
+  <w:abstractNum w:abstractNumId="5" w15:restartNumberingAfterBreak="0">
+    <w:nsid w:val="256728B0"/>
+    <w:multiLevelType w:val="multilevel"/>
+    <w:tmpl w:val="24E6D850"/>
+    <w:lvl w:ilvl="0">
+      <w:start w:val="1"/>
+      <w:numFmt w:val="bullet"/>
+      <w:lvlText w:val=""/>
+      <w:lvlJc w:val="left"/>
+      <w:pPr>
+        <w:tabs>
+          <w:tab w:val="num" w:pos="720"/>
+        </w:tabs>
+        <w:ind w:left="720" w:hanging="360"/>
+      </w:pPr>
+      <w:rPr>
+        <w:rFonts w:ascii="Symbol" w:hAnsi="Symbol" w:hint="default"/>
+        <w:sz w:val="20"/>
+      </w:rPr>
+    </w:lvl>
+    <w:lvl w:ilvl="1" w:tentative="1">
+      <w:start w:val="1"/>
+      <w:numFmt w:val="bullet"/>
+      <w:lvlText w:val="o"/>
+      <w:lvlJc w:val="left"/>
+      <w:pPr>
+        <w:tabs>
+          <w:tab w:val="num" w:pos="1440"/>
+        </w:tabs>
+        <w:ind w:left="1440" w:hanging="360"/>
+      </w:pPr>
+      <w:rPr>
+        <w:rFonts w:ascii="Courier New" w:hAnsi="Courier New" w:hint="default"/>
+        <w:sz w:val="20"/>
+      </w:rPr>
+    </w:lvl>
+    <w:lvl w:ilvl="2" w:tentative="1">
+      <w:start w:val="1"/>
+      <w:numFmt w:val="bullet"/>
+      <w:lvlText w:val=""/>
+      <w:lvlJc w:val="left"/>
+      <w:pPr>
+        <w:tabs>
+          <w:tab w:val="num" w:pos="2160"/>
+        </w:tabs>
+        <w:ind w:left="2160" w:hanging="360"/>
+      </w:pPr>
+      <w:rPr>
+        <w:rFonts w:ascii="Wingdings" w:hAnsi="Wingdings" w:hint="default"/>
+        <w:sz w:val="20"/>
+      </w:rPr>
+    </w:lvl>
+    <w:lvl w:ilvl="3" w:tentative="1">
+      <w:start w:val="1"/>
+      <w:numFmt w:val="bullet"/>
+      <w:lvlText w:val=""/>
+      <w:lvlJc w:val="left"/>
+      <w:pPr>
+        <w:tabs>
+          <w:tab w:val="num" w:pos="2880"/>
+        </w:tabs>
+        <w:ind w:left="2880" w:hanging="360"/>
+      </w:pPr>
+      <w:rPr>
+        <w:rFonts w:ascii="Wingdings" w:hAnsi="Wingdings" w:hint="default"/>
+        <w:sz w:val="20"/>
+      </w:rPr>
+    </w:lvl>
+    <w:lvl w:ilvl="4" w:tentative="1">
+      <w:start w:val="1"/>
+      <w:numFmt w:val="bullet"/>
+      <w:lvlText w:val=""/>
+      <w:lvlJc w:val="left"/>
+      <w:pPr>
+        <w:tabs>
+          <w:tab w:val="num" w:pos="3600"/>
+        </w:tabs>
+        <w:ind w:left="3600" w:hanging="360"/>
+      </w:pPr>
+      <w:rPr>
+        <w:rFonts w:ascii="Wingdings" w:hAnsi="Wingdings" w:hint="default"/>
+        <w:sz w:val="20"/>
+      </w:rPr>
+    </w:lvl>
+    <w:lvl w:ilvl="5" w:tentative="1">
+      <w:start w:val="1"/>
+      <w:numFmt w:val="bullet"/>
+      <w:lvlText w:val=""/>
+      <w:lvlJc w:val="left"/>
+      <w:pPr>
+        <w:tabs>
+          <w:tab w:val="num" w:pos="4320"/>
+        </w:tabs>
+        <w:ind w:left="4320" w:hanging="360"/>
+      </w:pPr>
+      <w:rPr>
+        <w:rFonts w:ascii="Wingdings" w:hAnsi="Wingdings" w:hint="default"/>
+        <w:sz w:val="20"/>
+      </w:rPr>
+    </w:lvl>
+    <w:lvl w:ilvl="6" w:tentative="1">
+      <w:start w:val="1"/>
+      <w:numFmt w:val="bullet"/>
+      <w:lvlText w:val=""/>
+      <w:lvlJc w:val="left"/>
+      <w:pPr>
+        <w:tabs>
+          <w:tab w:val="num" w:pos="5040"/>
+        </w:tabs>
+        <w:ind w:left="5040" w:hanging="360"/>
+      </w:pPr>
+      <w:rPr>
+        <w:rFonts w:ascii="Wingdings" w:hAnsi="Wingdings" w:hint="default"/>
+        <w:sz w:val="20"/>
+      </w:rPr>
+    </w:lvl>
+    <w:lvl w:ilvl="7" w:tentative="1">
+      <w:start w:val="1"/>
+      <w:numFmt w:val="bullet"/>
+      <w:lvlText w:val=""/>
+      <w:lvlJc w:val="left"/>
+      <w:pPr>
+        <w:tabs>
+          <w:tab w:val="num" w:pos="5760"/>
+        </w:tabs>
+        <w:ind w:left="5760" w:hanging="360"/>
+      </w:pPr>
+      <w:rPr>
+        <w:rFonts w:ascii="Wingdings" w:hAnsi="Wingdings" w:hint="default"/>
+        <w:sz w:val="20"/>
+      </w:rPr>
+    </w:lvl>
+    <w:lvl w:ilvl="8" w:tentative="1">
+      <w:start w:val="1"/>
+      <w:numFmt w:val="bullet"/>
+      <w:lvlText w:val=""/>
+      <w:lvlJc w:val="left"/>
+      <w:pPr>
+        <w:tabs>
+          <w:tab w:val="num" w:pos="6480"/>
+        </w:tabs>
+        <w:ind w:left="6480" w:hanging="360"/>
+      </w:pPr>
+      <w:rPr>
+        <w:rFonts w:ascii="Wingdings" w:hAnsi="Wingdings" w:hint="default"/>
+        <w:sz w:val="20"/>
+      </w:rPr>
+    </w:lvl>
+  </w:abstractNum>
+  <w:abstractNum w:abstractNumId="6" w15:restartNumberingAfterBreak="0">
     <w:nsid w:val="3A700C68"/>
     <w:multiLevelType w:val="multilevel"/>
     <w:tmpl w:val="52283968"/>
@@ -2129,17 +3464,1096 @@
       </w:pPr>
     </w:lvl>
   </w:abstractNum>
+  <w:abstractNum w:abstractNumId="7" w15:restartNumberingAfterBreak="0">
+    <w:nsid w:val="3EF62B93"/>
+    <w:multiLevelType w:val="multilevel"/>
+    <w:tmpl w:val="E7DA4F90"/>
+    <w:lvl w:ilvl="0">
+      <w:start w:val="1"/>
+      <w:numFmt w:val="bullet"/>
+      <w:lvlText w:val=""/>
+      <w:lvlJc w:val="left"/>
+      <w:pPr>
+        <w:tabs>
+          <w:tab w:val="num" w:pos="720"/>
+        </w:tabs>
+        <w:ind w:left="720" w:hanging="360"/>
+      </w:pPr>
+      <w:rPr>
+        <w:rFonts w:ascii="Symbol" w:hAnsi="Symbol" w:hint="default"/>
+        <w:sz w:val="20"/>
+      </w:rPr>
+    </w:lvl>
+    <w:lvl w:ilvl="1" w:tentative="1">
+      <w:start w:val="1"/>
+      <w:numFmt w:val="bullet"/>
+      <w:lvlText w:val="o"/>
+      <w:lvlJc w:val="left"/>
+      <w:pPr>
+        <w:tabs>
+          <w:tab w:val="num" w:pos="1440"/>
+        </w:tabs>
+        <w:ind w:left="1440" w:hanging="360"/>
+      </w:pPr>
+      <w:rPr>
+        <w:rFonts w:ascii="Courier New" w:hAnsi="Courier New" w:hint="default"/>
+        <w:sz w:val="20"/>
+      </w:rPr>
+    </w:lvl>
+    <w:lvl w:ilvl="2" w:tentative="1">
+      <w:start w:val="1"/>
+      <w:numFmt w:val="bullet"/>
+      <w:lvlText w:val=""/>
+      <w:lvlJc w:val="left"/>
+      <w:pPr>
+        <w:tabs>
+          <w:tab w:val="num" w:pos="2160"/>
+        </w:tabs>
+        <w:ind w:left="2160" w:hanging="360"/>
+      </w:pPr>
+      <w:rPr>
+        <w:rFonts w:ascii="Wingdings" w:hAnsi="Wingdings" w:hint="default"/>
+        <w:sz w:val="20"/>
+      </w:rPr>
+    </w:lvl>
+    <w:lvl w:ilvl="3" w:tentative="1">
+      <w:start w:val="1"/>
+      <w:numFmt w:val="bullet"/>
+      <w:lvlText w:val=""/>
+      <w:lvlJc w:val="left"/>
+      <w:pPr>
+        <w:tabs>
+          <w:tab w:val="num" w:pos="2880"/>
+        </w:tabs>
+        <w:ind w:left="2880" w:hanging="360"/>
+      </w:pPr>
+      <w:rPr>
+        <w:rFonts w:ascii="Wingdings" w:hAnsi="Wingdings" w:hint="default"/>
+        <w:sz w:val="20"/>
+      </w:rPr>
+    </w:lvl>
+    <w:lvl w:ilvl="4" w:tentative="1">
+      <w:start w:val="1"/>
+      <w:numFmt w:val="bullet"/>
+      <w:lvlText w:val=""/>
+      <w:lvlJc w:val="left"/>
+      <w:pPr>
+        <w:tabs>
+          <w:tab w:val="num" w:pos="3600"/>
+        </w:tabs>
+        <w:ind w:left="3600" w:hanging="360"/>
+      </w:pPr>
+      <w:rPr>
+        <w:rFonts w:ascii="Wingdings" w:hAnsi="Wingdings" w:hint="default"/>
+        <w:sz w:val="20"/>
+      </w:rPr>
+    </w:lvl>
+    <w:lvl w:ilvl="5" w:tentative="1">
+      <w:start w:val="1"/>
+      <w:numFmt w:val="bullet"/>
+      <w:lvlText w:val=""/>
+      <w:lvlJc w:val="left"/>
+      <w:pPr>
+        <w:tabs>
+          <w:tab w:val="num" w:pos="4320"/>
+        </w:tabs>
+        <w:ind w:left="4320" w:hanging="360"/>
+      </w:pPr>
+      <w:rPr>
+        <w:rFonts w:ascii="Wingdings" w:hAnsi="Wingdings" w:hint="default"/>
+        <w:sz w:val="20"/>
+      </w:rPr>
+    </w:lvl>
+    <w:lvl w:ilvl="6" w:tentative="1">
+      <w:start w:val="1"/>
+      <w:numFmt w:val="bullet"/>
+      <w:lvlText w:val=""/>
+      <w:lvlJc w:val="left"/>
+      <w:pPr>
+        <w:tabs>
+          <w:tab w:val="num" w:pos="5040"/>
+        </w:tabs>
+        <w:ind w:left="5040" w:hanging="360"/>
+      </w:pPr>
+      <w:rPr>
+        <w:rFonts w:ascii="Wingdings" w:hAnsi="Wingdings" w:hint="default"/>
+        <w:sz w:val="20"/>
+      </w:rPr>
+    </w:lvl>
+    <w:lvl w:ilvl="7" w:tentative="1">
+      <w:start w:val="1"/>
+      <w:numFmt w:val="bullet"/>
+      <w:lvlText w:val=""/>
+      <w:lvlJc w:val="left"/>
+      <w:pPr>
+        <w:tabs>
+          <w:tab w:val="num" w:pos="5760"/>
+        </w:tabs>
+        <w:ind w:left="5760" w:hanging="360"/>
+      </w:pPr>
+      <w:rPr>
+        <w:rFonts w:ascii="Wingdings" w:hAnsi="Wingdings" w:hint="default"/>
+        <w:sz w:val="20"/>
+      </w:rPr>
+    </w:lvl>
+    <w:lvl w:ilvl="8" w:tentative="1">
+      <w:start w:val="1"/>
+      <w:numFmt w:val="bullet"/>
+      <w:lvlText w:val=""/>
+      <w:lvlJc w:val="left"/>
+      <w:pPr>
+        <w:tabs>
+          <w:tab w:val="num" w:pos="6480"/>
+        </w:tabs>
+        <w:ind w:left="6480" w:hanging="360"/>
+      </w:pPr>
+      <w:rPr>
+        <w:rFonts w:ascii="Wingdings" w:hAnsi="Wingdings" w:hint="default"/>
+        <w:sz w:val="20"/>
+      </w:rPr>
+    </w:lvl>
+  </w:abstractNum>
+  <w:abstractNum w:abstractNumId="8" w15:restartNumberingAfterBreak="0">
+    <w:nsid w:val="500F104E"/>
+    <w:multiLevelType w:val="multilevel"/>
+    <w:tmpl w:val="6BC61FFE"/>
+    <w:lvl w:ilvl="0">
+      <w:start w:val="1"/>
+      <w:numFmt w:val="bullet"/>
+      <w:lvlText w:val=""/>
+      <w:lvlJc w:val="left"/>
+      <w:pPr>
+        <w:tabs>
+          <w:tab w:val="num" w:pos="720"/>
+        </w:tabs>
+        <w:ind w:left="720" w:hanging="360"/>
+      </w:pPr>
+      <w:rPr>
+        <w:rFonts w:ascii="Symbol" w:hAnsi="Symbol" w:hint="default"/>
+        <w:sz w:val="20"/>
+      </w:rPr>
+    </w:lvl>
+    <w:lvl w:ilvl="1" w:tentative="1">
+      <w:start w:val="1"/>
+      <w:numFmt w:val="bullet"/>
+      <w:lvlText w:val="o"/>
+      <w:lvlJc w:val="left"/>
+      <w:pPr>
+        <w:tabs>
+          <w:tab w:val="num" w:pos="1440"/>
+        </w:tabs>
+        <w:ind w:left="1440" w:hanging="360"/>
+      </w:pPr>
+      <w:rPr>
+        <w:rFonts w:ascii="Courier New" w:hAnsi="Courier New" w:hint="default"/>
+        <w:sz w:val="20"/>
+      </w:rPr>
+    </w:lvl>
+    <w:lvl w:ilvl="2" w:tentative="1">
+      <w:start w:val="1"/>
+      <w:numFmt w:val="bullet"/>
+      <w:lvlText w:val=""/>
+      <w:lvlJc w:val="left"/>
+      <w:pPr>
+        <w:tabs>
+          <w:tab w:val="num" w:pos="2160"/>
+        </w:tabs>
+        <w:ind w:left="2160" w:hanging="360"/>
+      </w:pPr>
+      <w:rPr>
+        <w:rFonts w:ascii="Wingdings" w:hAnsi="Wingdings" w:hint="default"/>
+        <w:sz w:val="20"/>
+      </w:rPr>
+    </w:lvl>
+    <w:lvl w:ilvl="3" w:tentative="1">
+      <w:start w:val="1"/>
+      <w:numFmt w:val="bullet"/>
+      <w:lvlText w:val=""/>
+      <w:lvlJc w:val="left"/>
+      <w:pPr>
+        <w:tabs>
+          <w:tab w:val="num" w:pos="2880"/>
+        </w:tabs>
+        <w:ind w:left="2880" w:hanging="360"/>
+      </w:pPr>
+      <w:rPr>
+        <w:rFonts w:ascii="Wingdings" w:hAnsi="Wingdings" w:hint="default"/>
+        <w:sz w:val="20"/>
+      </w:rPr>
+    </w:lvl>
+    <w:lvl w:ilvl="4" w:tentative="1">
+      <w:start w:val="1"/>
+      <w:numFmt w:val="bullet"/>
+      <w:lvlText w:val=""/>
+      <w:lvlJc w:val="left"/>
+      <w:pPr>
+        <w:tabs>
+          <w:tab w:val="num" w:pos="3600"/>
+        </w:tabs>
+        <w:ind w:left="3600" w:hanging="360"/>
+      </w:pPr>
+      <w:rPr>
+        <w:rFonts w:ascii="Wingdings" w:hAnsi="Wingdings" w:hint="default"/>
+        <w:sz w:val="20"/>
+      </w:rPr>
+    </w:lvl>
+    <w:lvl w:ilvl="5" w:tentative="1">
+      <w:start w:val="1"/>
+      <w:numFmt w:val="bullet"/>
+      <w:lvlText w:val=""/>
+      <w:lvlJc w:val="left"/>
+      <w:pPr>
+        <w:tabs>
+          <w:tab w:val="num" w:pos="4320"/>
+        </w:tabs>
+        <w:ind w:left="4320" w:hanging="360"/>
+      </w:pPr>
+      <w:rPr>
+        <w:rFonts w:ascii="Wingdings" w:hAnsi="Wingdings" w:hint="default"/>
+        <w:sz w:val="20"/>
+      </w:rPr>
+    </w:lvl>
+    <w:lvl w:ilvl="6" w:tentative="1">
+      <w:start w:val="1"/>
+      <w:numFmt w:val="bullet"/>
+      <w:lvlText w:val=""/>
+      <w:lvlJc w:val="left"/>
+      <w:pPr>
+        <w:tabs>
+          <w:tab w:val="num" w:pos="5040"/>
+        </w:tabs>
+        <w:ind w:left="5040" w:hanging="360"/>
+      </w:pPr>
+      <w:rPr>
+        <w:rFonts w:ascii="Wingdings" w:hAnsi="Wingdings" w:hint="default"/>
+        <w:sz w:val="20"/>
+      </w:rPr>
+    </w:lvl>
+    <w:lvl w:ilvl="7" w:tentative="1">
+      <w:start w:val="1"/>
+      <w:numFmt w:val="bullet"/>
+      <w:lvlText w:val=""/>
+      <w:lvlJc w:val="left"/>
+      <w:pPr>
+        <w:tabs>
+          <w:tab w:val="num" w:pos="5760"/>
+        </w:tabs>
+        <w:ind w:left="5760" w:hanging="360"/>
+      </w:pPr>
+      <w:rPr>
+        <w:rFonts w:ascii="Wingdings" w:hAnsi="Wingdings" w:hint="default"/>
+        <w:sz w:val="20"/>
+      </w:rPr>
+    </w:lvl>
+    <w:lvl w:ilvl="8" w:tentative="1">
+      <w:start w:val="1"/>
+      <w:numFmt w:val="bullet"/>
+      <w:lvlText w:val=""/>
+      <w:lvlJc w:val="left"/>
+      <w:pPr>
+        <w:tabs>
+          <w:tab w:val="num" w:pos="6480"/>
+        </w:tabs>
+        <w:ind w:left="6480" w:hanging="360"/>
+      </w:pPr>
+      <w:rPr>
+        <w:rFonts w:ascii="Wingdings" w:hAnsi="Wingdings" w:hint="default"/>
+        <w:sz w:val="20"/>
+      </w:rPr>
+    </w:lvl>
+  </w:abstractNum>
+  <w:abstractNum w:abstractNumId="9" w15:restartNumberingAfterBreak="0">
+    <w:nsid w:val="67EB6BDE"/>
+    <w:multiLevelType w:val="multilevel"/>
+    <w:tmpl w:val="0562E44E"/>
+    <w:lvl w:ilvl="0">
+      <w:start w:val="1"/>
+      <w:numFmt w:val="bullet"/>
+      <w:lvlText w:val=""/>
+      <w:lvlJc w:val="left"/>
+      <w:pPr>
+        <w:tabs>
+          <w:tab w:val="num" w:pos="720"/>
+        </w:tabs>
+        <w:ind w:left="720" w:hanging="360"/>
+      </w:pPr>
+      <w:rPr>
+        <w:rFonts w:ascii="Symbol" w:hAnsi="Symbol" w:hint="default"/>
+        <w:sz w:val="20"/>
+      </w:rPr>
+    </w:lvl>
+    <w:lvl w:ilvl="1" w:tentative="1">
+      <w:start w:val="1"/>
+      <w:numFmt w:val="bullet"/>
+      <w:lvlText w:val="o"/>
+      <w:lvlJc w:val="left"/>
+      <w:pPr>
+        <w:tabs>
+          <w:tab w:val="num" w:pos="1440"/>
+        </w:tabs>
+        <w:ind w:left="1440" w:hanging="360"/>
+      </w:pPr>
+      <w:rPr>
+        <w:rFonts w:ascii="Courier New" w:hAnsi="Courier New" w:hint="default"/>
+        <w:sz w:val="20"/>
+      </w:rPr>
+    </w:lvl>
+    <w:lvl w:ilvl="2" w:tentative="1">
+      <w:start w:val="1"/>
+      <w:numFmt w:val="bullet"/>
+      <w:lvlText w:val=""/>
+      <w:lvlJc w:val="left"/>
+      <w:pPr>
+        <w:tabs>
+          <w:tab w:val="num" w:pos="2160"/>
+        </w:tabs>
+        <w:ind w:left="2160" w:hanging="360"/>
+      </w:pPr>
+      <w:rPr>
+        <w:rFonts w:ascii="Wingdings" w:hAnsi="Wingdings" w:hint="default"/>
+        <w:sz w:val="20"/>
+      </w:rPr>
+    </w:lvl>
+    <w:lvl w:ilvl="3" w:tentative="1">
+      <w:start w:val="1"/>
+      <w:numFmt w:val="bullet"/>
+      <w:lvlText w:val=""/>
+      <w:lvlJc w:val="left"/>
+      <w:pPr>
+        <w:tabs>
+          <w:tab w:val="num" w:pos="2880"/>
+        </w:tabs>
+        <w:ind w:left="2880" w:hanging="360"/>
+      </w:pPr>
+      <w:rPr>
+        <w:rFonts w:ascii="Wingdings" w:hAnsi="Wingdings" w:hint="default"/>
+        <w:sz w:val="20"/>
+      </w:rPr>
+    </w:lvl>
+    <w:lvl w:ilvl="4" w:tentative="1">
+      <w:start w:val="1"/>
+      <w:numFmt w:val="bullet"/>
+      <w:lvlText w:val=""/>
+      <w:lvlJc w:val="left"/>
+      <w:pPr>
+        <w:tabs>
+          <w:tab w:val="num" w:pos="3600"/>
+        </w:tabs>
+        <w:ind w:left="3600" w:hanging="360"/>
+      </w:pPr>
+      <w:rPr>
+        <w:rFonts w:ascii="Wingdings" w:hAnsi="Wingdings" w:hint="default"/>
+        <w:sz w:val="20"/>
+      </w:rPr>
+    </w:lvl>
+    <w:lvl w:ilvl="5" w:tentative="1">
+      <w:start w:val="1"/>
+      <w:numFmt w:val="bullet"/>
+      <w:lvlText w:val=""/>
+      <w:lvlJc w:val="left"/>
+      <w:pPr>
+        <w:tabs>
+          <w:tab w:val="num" w:pos="4320"/>
+        </w:tabs>
+        <w:ind w:left="4320" w:hanging="360"/>
+      </w:pPr>
+      <w:rPr>
+        <w:rFonts w:ascii="Wingdings" w:hAnsi="Wingdings" w:hint="default"/>
+        <w:sz w:val="20"/>
+      </w:rPr>
+    </w:lvl>
+    <w:lvl w:ilvl="6" w:tentative="1">
+      <w:start w:val="1"/>
+      <w:numFmt w:val="bullet"/>
+      <w:lvlText w:val=""/>
+      <w:lvlJc w:val="left"/>
+      <w:pPr>
+        <w:tabs>
+          <w:tab w:val="num" w:pos="5040"/>
+        </w:tabs>
+        <w:ind w:left="5040" w:hanging="360"/>
+      </w:pPr>
+      <w:rPr>
+        <w:rFonts w:ascii="Wingdings" w:hAnsi="Wingdings" w:hint="default"/>
+        <w:sz w:val="20"/>
+      </w:rPr>
+    </w:lvl>
+    <w:lvl w:ilvl="7" w:tentative="1">
+      <w:start w:val="1"/>
+      <w:numFmt w:val="bullet"/>
+      <w:lvlText w:val=""/>
+      <w:lvlJc w:val="left"/>
+      <w:pPr>
+        <w:tabs>
+          <w:tab w:val="num" w:pos="5760"/>
+        </w:tabs>
+        <w:ind w:left="5760" w:hanging="360"/>
+      </w:pPr>
+      <w:rPr>
+        <w:rFonts w:ascii="Wingdings" w:hAnsi="Wingdings" w:hint="default"/>
+        <w:sz w:val="20"/>
+      </w:rPr>
+    </w:lvl>
+    <w:lvl w:ilvl="8" w:tentative="1">
+      <w:start w:val="1"/>
+      <w:numFmt w:val="bullet"/>
+      <w:lvlText w:val=""/>
+      <w:lvlJc w:val="left"/>
+      <w:pPr>
+        <w:tabs>
+          <w:tab w:val="num" w:pos="6480"/>
+        </w:tabs>
+        <w:ind w:left="6480" w:hanging="360"/>
+      </w:pPr>
+      <w:rPr>
+        <w:rFonts w:ascii="Wingdings" w:hAnsi="Wingdings" w:hint="default"/>
+        <w:sz w:val="20"/>
+      </w:rPr>
+    </w:lvl>
+  </w:abstractNum>
+  <w:abstractNum w:abstractNumId="10" w15:restartNumberingAfterBreak="0">
+    <w:nsid w:val="691A557F"/>
+    <w:multiLevelType w:val="multilevel"/>
+    <w:tmpl w:val="5CC0C2B4"/>
+    <w:lvl w:ilvl="0">
+      <w:start w:val="1"/>
+      <w:numFmt w:val="bullet"/>
+      <w:lvlText w:val=""/>
+      <w:lvlJc w:val="left"/>
+      <w:pPr>
+        <w:tabs>
+          <w:tab w:val="num" w:pos="720"/>
+        </w:tabs>
+        <w:ind w:left="720" w:hanging="360"/>
+      </w:pPr>
+      <w:rPr>
+        <w:rFonts w:ascii="Symbol" w:hAnsi="Symbol" w:hint="default"/>
+        <w:sz w:val="20"/>
+      </w:rPr>
+    </w:lvl>
+    <w:lvl w:ilvl="1" w:tentative="1">
+      <w:start w:val="1"/>
+      <w:numFmt w:val="bullet"/>
+      <w:lvlText w:val="o"/>
+      <w:lvlJc w:val="left"/>
+      <w:pPr>
+        <w:tabs>
+          <w:tab w:val="num" w:pos="1440"/>
+        </w:tabs>
+        <w:ind w:left="1440" w:hanging="360"/>
+      </w:pPr>
+      <w:rPr>
+        <w:rFonts w:ascii="Courier New" w:hAnsi="Courier New" w:hint="default"/>
+        <w:sz w:val="20"/>
+      </w:rPr>
+    </w:lvl>
+    <w:lvl w:ilvl="2" w:tentative="1">
+      <w:start w:val="1"/>
+      <w:numFmt w:val="bullet"/>
+      <w:lvlText w:val=""/>
+      <w:lvlJc w:val="left"/>
+      <w:pPr>
+        <w:tabs>
+          <w:tab w:val="num" w:pos="2160"/>
+        </w:tabs>
+        <w:ind w:left="2160" w:hanging="360"/>
+      </w:pPr>
+      <w:rPr>
+        <w:rFonts w:ascii="Wingdings" w:hAnsi="Wingdings" w:hint="default"/>
+        <w:sz w:val="20"/>
+      </w:rPr>
+    </w:lvl>
+    <w:lvl w:ilvl="3" w:tentative="1">
+      <w:start w:val="1"/>
+      <w:numFmt w:val="bullet"/>
+      <w:lvlText w:val=""/>
+      <w:lvlJc w:val="left"/>
+      <w:pPr>
+        <w:tabs>
+          <w:tab w:val="num" w:pos="2880"/>
+        </w:tabs>
+        <w:ind w:left="2880" w:hanging="360"/>
+      </w:pPr>
+      <w:rPr>
+        <w:rFonts w:ascii="Wingdings" w:hAnsi="Wingdings" w:hint="default"/>
+        <w:sz w:val="20"/>
+      </w:rPr>
+    </w:lvl>
+    <w:lvl w:ilvl="4" w:tentative="1">
+      <w:start w:val="1"/>
+      <w:numFmt w:val="bullet"/>
+      <w:lvlText w:val=""/>
+      <w:lvlJc w:val="left"/>
+      <w:pPr>
+        <w:tabs>
+          <w:tab w:val="num" w:pos="3600"/>
+        </w:tabs>
+        <w:ind w:left="3600" w:hanging="360"/>
+      </w:pPr>
+      <w:rPr>
+        <w:rFonts w:ascii="Wingdings" w:hAnsi="Wingdings" w:hint="default"/>
+        <w:sz w:val="20"/>
+      </w:rPr>
+    </w:lvl>
+    <w:lvl w:ilvl="5" w:tentative="1">
+      <w:start w:val="1"/>
+      <w:numFmt w:val="bullet"/>
+      <w:lvlText w:val=""/>
+      <w:lvlJc w:val="left"/>
+      <w:pPr>
+        <w:tabs>
+          <w:tab w:val="num" w:pos="4320"/>
+        </w:tabs>
+        <w:ind w:left="4320" w:hanging="360"/>
+      </w:pPr>
+      <w:rPr>
+        <w:rFonts w:ascii="Wingdings" w:hAnsi="Wingdings" w:hint="default"/>
+        <w:sz w:val="20"/>
+      </w:rPr>
+    </w:lvl>
+    <w:lvl w:ilvl="6" w:tentative="1">
+      <w:start w:val="1"/>
+      <w:numFmt w:val="bullet"/>
+      <w:lvlText w:val=""/>
+      <w:lvlJc w:val="left"/>
+      <w:pPr>
+        <w:tabs>
+          <w:tab w:val="num" w:pos="5040"/>
+        </w:tabs>
+        <w:ind w:left="5040" w:hanging="360"/>
+      </w:pPr>
+      <w:rPr>
+        <w:rFonts w:ascii="Wingdings" w:hAnsi="Wingdings" w:hint="default"/>
+        <w:sz w:val="20"/>
+      </w:rPr>
+    </w:lvl>
+    <w:lvl w:ilvl="7" w:tentative="1">
+      <w:start w:val="1"/>
+      <w:numFmt w:val="bullet"/>
+      <w:lvlText w:val=""/>
+      <w:lvlJc w:val="left"/>
+      <w:pPr>
+        <w:tabs>
+          <w:tab w:val="num" w:pos="5760"/>
+        </w:tabs>
+        <w:ind w:left="5760" w:hanging="360"/>
+      </w:pPr>
+      <w:rPr>
+        <w:rFonts w:ascii="Wingdings" w:hAnsi="Wingdings" w:hint="default"/>
+        <w:sz w:val="20"/>
+      </w:rPr>
+    </w:lvl>
+    <w:lvl w:ilvl="8" w:tentative="1">
+      <w:start w:val="1"/>
+      <w:numFmt w:val="bullet"/>
+      <w:lvlText w:val=""/>
+      <w:lvlJc w:val="left"/>
+      <w:pPr>
+        <w:tabs>
+          <w:tab w:val="num" w:pos="6480"/>
+        </w:tabs>
+        <w:ind w:left="6480" w:hanging="360"/>
+      </w:pPr>
+      <w:rPr>
+        <w:rFonts w:ascii="Wingdings" w:hAnsi="Wingdings" w:hint="default"/>
+        <w:sz w:val="20"/>
+      </w:rPr>
+    </w:lvl>
+  </w:abstractNum>
+  <w:abstractNum w:abstractNumId="11" w15:restartNumberingAfterBreak="0">
+    <w:nsid w:val="6A504314"/>
+    <w:multiLevelType w:val="multilevel"/>
+    <w:tmpl w:val="1C2E8498"/>
+    <w:lvl w:ilvl="0">
+      <w:start w:val="1"/>
+      <w:numFmt w:val="bullet"/>
+      <w:lvlText w:val=""/>
+      <w:lvlJc w:val="left"/>
+      <w:pPr>
+        <w:tabs>
+          <w:tab w:val="num" w:pos="720"/>
+        </w:tabs>
+        <w:ind w:left="720" w:hanging="360"/>
+      </w:pPr>
+      <w:rPr>
+        <w:rFonts w:ascii="Symbol" w:hAnsi="Symbol" w:hint="default"/>
+        <w:sz w:val="20"/>
+      </w:rPr>
+    </w:lvl>
+    <w:lvl w:ilvl="1" w:tentative="1">
+      <w:start w:val="1"/>
+      <w:numFmt w:val="bullet"/>
+      <w:lvlText w:val="o"/>
+      <w:lvlJc w:val="left"/>
+      <w:pPr>
+        <w:tabs>
+          <w:tab w:val="num" w:pos="1440"/>
+        </w:tabs>
+        <w:ind w:left="1440" w:hanging="360"/>
+      </w:pPr>
+      <w:rPr>
+        <w:rFonts w:ascii="Courier New" w:hAnsi="Courier New" w:hint="default"/>
+        <w:sz w:val="20"/>
+      </w:rPr>
+    </w:lvl>
+    <w:lvl w:ilvl="2" w:tentative="1">
+      <w:start w:val="1"/>
+      <w:numFmt w:val="bullet"/>
+      <w:lvlText w:val=""/>
+      <w:lvlJc w:val="left"/>
+      <w:pPr>
+        <w:tabs>
+          <w:tab w:val="num" w:pos="2160"/>
+        </w:tabs>
+        <w:ind w:left="2160" w:hanging="360"/>
+      </w:pPr>
+      <w:rPr>
+        <w:rFonts w:ascii="Wingdings" w:hAnsi="Wingdings" w:hint="default"/>
+        <w:sz w:val="20"/>
+      </w:rPr>
+    </w:lvl>
+    <w:lvl w:ilvl="3" w:tentative="1">
+      <w:start w:val="1"/>
+      <w:numFmt w:val="bullet"/>
+      <w:lvlText w:val=""/>
+      <w:lvlJc w:val="left"/>
+      <w:pPr>
+        <w:tabs>
+          <w:tab w:val="num" w:pos="2880"/>
+        </w:tabs>
+        <w:ind w:left="2880" w:hanging="360"/>
+      </w:pPr>
+      <w:rPr>
+        <w:rFonts w:ascii="Wingdings" w:hAnsi="Wingdings" w:hint="default"/>
+        <w:sz w:val="20"/>
+      </w:rPr>
+    </w:lvl>
+    <w:lvl w:ilvl="4" w:tentative="1">
+      <w:start w:val="1"/>
+      <w:numFmt w:val="bullet"/>
+      <w:lvlText w:val=""/>
+      <w:lvlJc w:val="left"/>
+      <w:pPr>
+        <w:tabs>
+          <w:tab w:val="num" w:pos="3600"/>
+        </w:tabs>
+        <w:ind w:left="3600" w:hanging="360"/>
+      </w:pPr>
+      <w:rPr>
+        <w:rFonts w:ascii="Wingdings" w:hAnsi="Wingdings" w:hint="default"/>
+        <w:sz w:val="20"/>
+      </w:rPr>
+    </w:lvl>
+    <w:lvl w:ilvl="5" w:tentative="1">
+      <w:start w:val="1"/>
+      <w:numFmt w:val="bullet"/>
+      <w:lvlText w:val=""/>
+      <w:lvlJc w:val="left"/>
+      <w:pPr>
+        <w:tabs>
+          <w:tab w:val="num" w:pos="4320"/>
+        </w:tabs>
+        <w:ind w:left="4320" w:hanging="360"/>
+      </w:pPr>
+      <w:rPr>
+        <w:rFonts w:ascii="Wingdings" w:hAnsi="Wingdings" w:hint="default"/>
+        <w:sz w:val="20"/>
+      </w:rPr>
+    </w:lvl>
+    <w:lvl w:ilvl="6" w:tentative="1">
+      <w:start w:val="1"/>
+      <w:numFmt w:val="bullet"/>
+      <w:lvlText w:val=""/>
+      <w:lvlJc w:val="left"/>
+      <w:pPr>
+        <w:tabs>
+          <w:tab w:val="num" w:pos="5040"/>
+        </w:tabs>
+        <w:ind w:left="5040" w:hanging="360"/>
+      </w:pPr>
+      <w:rPr>
+        <w:rFonts w:ascii="Wingdings" w:hAnsi="Wingdings" w:hint="default"/>
+        <w:sz w:val="20"/>
+      </w:rPr>
+    </w:lvl>
+    <w:lvl w:ilvl="7" w:tentative="1">
+      <w:start w:val="1"/>
+      <w:numFmt w:val="bullet"/>
+      <w:lvlText w:val=""/>
+      <w:lvlJc w:val="left"/>
+      <w:pPr>
+        <w:tabs>
+          <w:tab w:val="num" w:pos="5760"/>
+        </w:tabs>
+        <w:ind w:left="5760" w:hanging="360"/>
+      </w:pPr>
+      <w:rPr>
+        <w:rFonts w:ascii="Wingdings" w:hAnsi="Wingdings" w:hint="default"/>
+        <w:sz w:val="20"/>
+      </w:rPr>
+    </w:lvl>
+    <w:lvl w:ilvl="8" w:tentative="1">
+      <w:start w:val="1"/>
+      <w:numFmt w:val="bullet"/>
+      <w:lvlText w:val=""/>
+      <w:lvlJc w:val="left"/>
+      <w:pPr>
+        <w:tabs>
+          <w:tab w:val="num" w:pos="6480"/>
+        </w:tabs>
+        <w:ind w:left="6480" w:hanging="360"/>
+      </w:pPr>
+      <w:rPr>
+        <w:rFonts w:ascii="Wingdings" w:hAnsi="Wingdings" w:hint="default"/>
+        <w:sz w:val="20"/>
+      </w:rPr>
+    </w:lvl>
+  </w:abstractNum>
+  <w:abstractNum w:abstractNumId="12" w15:restartNumberingAfterBreak="0">
+    <w:nsid w:val="740A0180"/>
+    <w:multiLevelType w:val="multilevel"/>
+    <w:tmpl w:val="6B787C82"/>
+    <w:lvl w:ilvl="0">
+      <w:start w:val="1"/>
+      <w:numFmt w:val="bullet"/>
+      <w:lvlText w:val=""/>
+      <w:lvlJc w:val="left"/>
+      <w:pPr>
+        <w:tabs>
+          <w:tab w:val="num" w:pos="720"/>
+        </w:tabs>
+        <w:ind w:left="720" w:hanging="360"/>
+      </w:pPr>
+      <w:rPr>
+        <w:rFonts w:ascii="Symbol" w:hAnsi="Symbol" w:hint="default"/>
+        <w:sz w:val="20"/>
+      </w:rPr>
+    </w:lvl>
+    <w:lvl w:ilvl="1" w:tentative="1">
+      <w:start w:val="1"/>
+      <w:numFmt w:val="bullet"/>
+      <w:lvlText w:val="o"/>
+      <w:lvlJc w:val="left"/>
+      <w:pPr>
+        <w:tabs>
+          <w:tab w:val="num" w:pos="1440"/>
+        </w:tabs>
+        <w:ind w:left="1440" w:hanging="360"/>
+      </w:pPr>
+      <w:rPr>
+        <w:rFonts w:ascii="Courier New" w:hAnsi="Courier New" w:hint="default"/>
+        <w:sz w:val="20"/>
+      </w:rPr>
+    </w:lvl>
+    <w:lvl w:ilvl="2" w:tentative="1">
+      <w:start w:val="1"/>
+      <w:numFmt w:val="bullet"/>
+      <w:lvlText w:val=""/>
+      <w:lvlJc w:val="left"/>
+      <w:pPr>
+        <w:tabs>
+          <w:tab w:val="num" w:pos="2160"/>
+        </w:tabs>
+        <w:ind w:left="2160" w:hanging="360"/>
+      </w:pPr>
+      <w:rPr>
+        <w:rFonts w:ascii="Wingdings" w:hAnsi="Wingdings" w:hint="default"/>
+        <w:sz w:val="20"/>
+      </w:rPr>
+    </w:lvl>
+    <w:lvl w:ilvl="3" w:tentative="1">
+      <w:start w:val="1"/>
+      <w:numFmt w:val="bullet"/>
+      <w:lvlText w:val=""/>
+      <w:lvlJc w:val="left"/>
+      <w:pPr>
+        <w:tabs>
+          <w:tab w:val="num" w:pos="2880"/>
+        </w:tabs>
+        <w:ind w:left="2880" w:hanging="360"/>
+      </w:pPr>
+      <w:rPr>
+        <w:rFonts w:ascii="Wingdings" w:hAnsi="Wingdings" w:hint="default"/>
+        <w:sz w:val="20"/>
+      </w:rPr>
+    </w:lvl>
+    <w:lvl w:ilvl="4" w:tentative="1">
+      <w:start w:val="1"/>
+      <w:numFmt w:val="bullet"/>
+      <w:lvlText w:val=""/>
+      <w:lvlJc w:val="left"/>
+      <w:pPr>
+        <w:tabs>
+          <w:tab w:val="num" w:pos="3600"/>
+        </w:tabs>
+        <w:ind w:left="3600" w:hanging="360"/>
+      </w:pPr>
+      <w:rPr>
+        <w:rFonts w:ascii="Wingdings" w:hAnsi="Wingdings" w:hint="default"/>
+        <w:sz w:val="20"/>
+      </w:rPr>
+    </w:lvl>
+    <w:lvl w:ilvl="5" w:tentative="1">
+      <w:start w:val="1"/>
+      <w:numFmt w:val="bullet"/>
+      <w:lvlText w:val=""/>
+      <w:lvlJc w:val="left"/>
+      <w:pPr>
+        <w:tabs>
+          <w:tab w:val="num" w:pos="4320"/>
+        </w:tabs>
+        <w:ind w:left="4320" w:hanging="360"/>
+      </w:pPr>
+      <w:rPr>
+        <w:rFonts w:ascii="Wingdings" w:hAnsi="Wingdings" w:hint="default"/>
+        <w:sz w:val="20"/>
+      </w:rPr>
+    </w:lvl>
+    <w:lvl w:ilvl="6" w:tentative="1">
+      <w:start w:val="1"/>
+      <w:numFmt w:val="bullet"/>
+      <w:lvlText w:val=""/>
+      <w:lvlJc w:val="left"/>
+      <w:pPr>
+        <w:tabs>
+          <w:tab w:val="num" w:pos="5040"/>
+        </w:tabs>
+        <w:ind w:left="5040" w:hanging="360"/>
+      </w:pPr>
+      <w:rPr>
+        <w:rFonts w:ascii="Wingdings" w:hAnsi="Wingdings" w:hint="default"/>
+        <w:sz w:val="20"/>
+      </w:rPr>
+    </w:lvl>
+    <w:lvl w:ilvl="7" w:tentative="1">
+      <w:start w:val="1"/>
+      <w:numFmt w:val="bullet"/>
+      <w:lvlText w:val=""/>
+      <w:lvlJc w:val="left"/>
+      <w:pPr>
+        <w:tabs>
+          <w:tab w:val="num" w:pos="5760"/>
+        </w:tabs>
+        <w:ind w:left="5760" w:hanging="360"/>
+      </w:pPr>
+      <w:rPr>
+        <w:rFonts w:ascii="Wingdings" w:hAnsi="Wingdings" w:hint="default"/>
+        <w:sz w:val="20"/>
+      </w:rPr>
+    </w:lvl>
+    <w:lvl w:ilvl="8" w:tentative="1">
+      <w:start w:val="1"/>
+      <w:numFmt w:val="bullet"/>
+      <w:lvlText w:val=""/>
+      <w:lvlJc w:val="left"/>
+      <w:pPr>
+        <w:tabs>
+          <w:tab w:val="num" w:pos="6480"/>
+        </w:tabs>
+        <w:ind w:left="6480" w:hanging="360"/>
+      </w:pPr>
+      <w:rPr>
+        <w:rFonts w:ascii="Wingdings" w:hAnsi="Wingdings" w:hint="default"/>
+        <w:sz w:val="20"/>
+      </w:rPr>
+    </w:lvl>
+  </w:abstractNum>
+  <w:abstractNum w:abstractNumId="13" w15:restartNumberingAfterBreak="0">
+    <w:nsid w:val="7B303F25"/>
+    <w:multiLevelType w:val="multilevel"/>
+    <w:tmpl w:val="8438E110"/>
+    <w:lvl w:ilvl="0">
+      <w:start w:val="1"/>
+      <w:numFmt w:val="bullet"/>
+      <w:lvlText w:val=""/>
+      <w:lvlJc w:val="left"/>
+      <w:pPr>
+        <w:tabs>
+          <w:tab w:val="num" w:pos="720"/>
+        </w:tabs>
+        <w:ind w:left="720" w:hanging="360"/>
+      </w:pPr>
+      <w:rPr>
+        <w:rFonts w:ascii="Symbol" w:hAnsi="Symbol" w:hint="default"/>
+        <w:sz w:val="20"/>
+      </w:rPr>
+    </w:lvl>
+    <w:lvl w:ilvl="1" w:tentative="1">
+      <w:start w:val="1"/>
+      <w:numFmt w:val="bullet"/>
+      <w:lvlText w:val="o"/>
+      <w:lvlJc w:val="left"/>
+      <w:pPr>
+        <w:tabs>
+          <w:tab w:val="num" w:pos="1440"/>
+        </w:tabs>
+        <w:ind w:left="1440" w:hanging="360"/>
+      </w:pPr>
+      <w:rPr>
+        <w:rFonts w:ascii="Courier New" w:hAnsi="Courier New" w:hint="default"/>
+        <w:sz w:val="20"/>
+      </w:rPr>
+    </w:lvl>
+    <w:lvl w:ilvl="2" w:tentative="1">
+      <w:start w:val="1"/>
+      <w:numFmt w:val="bullet"/>
+      <w:lvlText w:val=""/>
+      <w:lvlJc w:val="left"/>
+      <w:pPr>
+        <w:tabs>
+          <w:tab w:val="num" w:pos="2160"/>
+        </w:tabs>
+        <w:ind w:left="2160" w:hanging="360"/>
+      </w:pPr>
+      <w:rPr>
+        <w:rFonts w:ascii="Wingdings" w:hAnsi="Wingdings" w:hint="default"/>
+        <w:sz w:val="20"/>
+      </w:rPr>
+    </w:lvl>
+    <w:lvl w:ilvl="3" w:tentative="1">
+      <w:start w:val="1"/>
+      <w:numFmt w:val="bullet"/>
+      <w:lvlText w:val=""/>
+      <w:lvlJc w:val="left"/>
+      <w:pPr>
+        <w:tabs>
+          <w:tab w:val="num" w:pos="2880"/>
+        </w:tabs>
+        <w:ind w:left="2880" w:hanging="360"/>
+      </w:pPr>
+      <w:rPr>
+        <w:rFonts w:ascii="Wingdings" w:hAnsi="Wingdings" w:hint="default"/>
+        <w:sz w:val="20"/>
+      </w:rPr>
+    </w:lvl>
+    <w:lvl w:ilvl="4" w:tentative="1">
+      <w:start w:val="1"/>
+      <w:numFmt w:val="bullet"/>
+      <w:lvlText w:val=""/>
+      <w:lvlJc w:val="left"/>
+      <w:pPr>
+        <w:tabs>
+          <w:tab w:val="num" w:pos="3600"/>
+        </w:tabs>
+        <w:ind w:left="3600" w:hanging="360"/>
+      </w:pPr>
+      <w:rPr>
+        <w:rFonts w:ascii="Wingdings" w:hAnsi="Wingdings" w:hint="default"/>
+        <w:sz w:val="20"/>
+      </w:rPr>
+    </w:lvl>
+    <w:lvl w:ilvl="5" w:tentative="1">
+      <w:start w:val="1"/>
+      <w:numFmt w:val="bullet"/>
+      <w:lvlText w:val=""/>
+      <w:lvlJc w:val="left"/>
+      <w:pPr>
+        <w:tabs>
+          <w:tab w:val="num" w:pos="4320"/>
+        </w:tabs>
+        <w:ind w:left="4320" w:hanging="360"/>
+      </w:pPr>
+      <w:rPr>
+        <w:rFonts w:ascii="Wingdings" w:hAnsi="Wingdings" w:hint="default"/>
+        <w:sz w:val="20"/>
+      </w:rPr>
+    </w:lvl>
+    <w:lvl w:ilvl="6" w:tentative="1">
+      <w:start w:val="1"/>
+      <w:numFmt w:val="bullet"/>
+      <w:lvlText w:val=""/>
+      <w:lvlJc w:val="left"/>
+      <w:pPr>
+        <w:tabs>
+          <w:tab w:val="num" w:pos="5040"/>
+        </w:tabs>
+        <w:ind w:left="5040" w:hanging="360"/>
+      </w:pPr>
+      <w:rPr>
+        <w:rFonts w:ascii="Wingdings" w:hAnsi="Wingdings" w:hint="default"/>
+        <w:sz w:val="20"/>
+      </w:rPr>
+    </w:lvl>
+    <w:lvl w:ilvl="7" w:tentative="1">
+      <w:start w:val="1"/>
+      <w:numFmt w:val="bullet"/>
+      <w:lvlText w:val=""/>
+      <w:lvlJc w:val="left"/>
+      <w:pPr>
+        <w:tabs>
+          <w:tab w:val="num" w:pos="5760"/>
+        </w:tabs>
+        <w:ind w:left="5760" w:hanging="360"/>
+      </w:pPr>
+      <w:rPr>
+        <w:rFonts w:ascii="Wingdings" w:hAnsi="Wingdings" w:hint="default"/>
+        <w:sz w:val="20"/>
+      </w:rPr>
+    </w:lvl>
+    <w:lvl w:ilvl="8" w:tentative="1">
+      <w:start w:val="1"/>
+      <w:numFmt w:val="bullet"/>
+      <w:lvlText w:val=""/>
+      <w:lvlJc w:val="left"/>
+      <w:pPr>
+        <w:tabs>
+          <w:tab w:val="num" w:pos="6480"/>
+        </w:tabs>
+        <w:ind w:left="6480" w:hanging="360"/>
+      </w:pPr>
+      <w:rPr>
+        <w:rFonts w:ascii="Wingdings" w:hAnsi="Wingdings" w:hint="default"/>
+        <w:sz w:val="20"/>
+      </w:rPr>
+    </w:lvl>
+  </w:abstractNum>
   <w:num w:numId="1">
+    <w:abstractNumId w:val="1"/>
+  </w:num>
+  <w:num w:numId="2">
+    <w:abstractNumId w:val="6"/>
+  </w:num>
+  <w:num w:numId="3">
     <w:abstractNumId w:val="0"/>
   </w:num>
-  <w:num w:numId="2">
-    <w:abstractNumId w:val="1"/>
+  <w:num w:numId="4">
+    <w:abstractNumId w:val="11"/>
+  </w:num>
+  <w:num w:numId="5">
+    <w:abstractNumId w:val="5"/>
+  </w:num>
+  <w:num w:numId="6">
+    <w:abstractNumId w:val="3"/>
+  </w:num>
+  <w:num w:numId="7">
+    <w:abstractNumId w:val="7"/>
+  </w:num>
+  <w:num w:numId="8">
+    <w:abstractNumId w:val="9"/>
+  </w:num>
+  <w:num w:numId="9">
+    <w:abstractNumId w:val="2"/>
+  </w:num>
+  <w:num w:numId="10">
+    <w:abstractNumId w:val="4"/>
+  </w:num>
+  <w:num w:numId="11">
+    <w:abstractNumId w:val="12"/>
+  </w:num>
+  <w:num w:numId="12">
+    <w:abstractNumId w:val="13"/>
+  </w:num>
+  <w:num w:numId="13">
+    <w:abstractNumId w:val="8"/>
+  </w:num>
+  <w:num w:numId="14">
+    <w:abstractNumId w:val="10"/>
   </w:num>
 </w:numbering>
 </file>
 
 <file path=word/styles.xml><?xml version="1.0" encoding="utf-8"?>
-<w:styles xmlns:mc="http://schemas.openxmlformats.org/markup-compatibility/2006" xmlns:r="http://schemas.openxmlformats.org/officeDocument/2006/relationships" xmlns:w="http://schemas.openxmlformats.org/wordprocessingml/2006/main" xmlns:w14="http://schemas.microsoft.com/office/word/2010/wordml" xmlns:w15="http://schemas.microsoft.com/office/word/2012/wordml" xmlns:w16cex="http://schemas.microsoft.com/office/word/2018/wordml/cex" xmlns:w16cid="http://schemas.microsoft.com/office/word/2016/wordml/cid" xmlns:w16="http://schemas.microsoft.com/office/word/2018/wordml" xmlns:w16sdtdh="http://schemas.microsoft.com/office/word/2020/wordml/sdtdatahash" xmlns:w16se="http://schemas.microsoft.com/office/word/2015/wordml/symex" mc:Ignorable="w14 w15 w16se w16cid w16 w16cex w16sdtdh">
+<w:styles xmlns:mc="http://schemas.openxmlformats.org/markup-compatibility/2006" xmlns:r="http://schemas.openxmlformats.org/officeDocument/2006/relationships" xmlns:w="http://schemas.openxmlformats.org/wordprocessingml/2006/main" xmlns:w14="http://schemas.microsoft.com/office/word/2010/wordml" xmlns:w15="http://schemas.microsoft.com/office/word/2012/wordml" xmlns:w16cid="http://schemas.microsoft.com/office/word/2016/wordml/cid" xmlns:w16se="http://schemas.microsoft.com/office/word/2015/wordml/symex" mc:Ignorable="w14 w15 w16se w16cid">
   <w:docDefaults>
     <w:rPrDefault>
       <w:rPr>
@@ -2155,7 +4569,7 @@
       </w:pPr>
     </w:pPrDefault>
   </w:docDefaults>
-  <w:latentStyles w:defLockedState="0" w:defUIPriority="99" w:defSemiHidden="0" w:defUnhideWhenUsed="0" w:defQFormat="0" w:count="376">
+  <w:latentStyles w:defLockedState="0" w:defUIPriority="99" w:defSemiHidden="0" w:defUnhideWhenUsed="0" w:defQFormat="0" w:count="375">
     <w:lsdException w:name="Normal" w:uiPriority="0" w:qFormat="1"/>
     <w:lsdException w:name="heading 1" w:uiPriority="9" w:qFormat="1"/>
     <w:lsdException w:name="heading 2" w:semiHidden="1" w:uiPriority="9" w:unhideWhenUsed="1" w:qFormat="1"/>
@@ -2261,6 +4675,7 @@
     <w:lsdException w:name="HTML Sample" w:semiHidden="1" w:unhideWhenUsed="1"/>
     <w:lsdException w:name="HTML Typewriter" w:semiHidden="1" w:unhideWhenUsed="1"/>
     <w:lsdException w:name="HTML Variable" w:semiHidden="1" w:unhideWhenUsed="1"/>
+    <w:lsdException w:name="Normal Table" w:semiHidden="1" w:unhideWhenUsed="1"/>
     <w:lsdException w:name="annotation subject" w:semiHidden="1" w:unhideWhenUsed="1"/>
     <w:lsdException w:name="No List" w:semiHidden="1" w:unhideWhenUsed="1"/>
     <w:lsdException w:name="Outline List 1" w:semiHidden="1" w:unhideWhenUsed="1"/>
@@ -2307,8 +4722,10 @@
     <w:lsdException w:name="Table Subtle 2" w:semiHidden="1" w:unhideWhenUsed="1"/>
     <w:lsdException w:name="Table Web 1" w:semiHidden="1" w:unhideWhenUsed="1"/>
     <w:lsdException w:name="Table Web 2" w:semiHidden="1" w:unhideWhenUsed="1"/>
+    <w:lsdException w:name="Table Web 3" w:semiHidden="1" w:unhideWhenUsed="1"/>
     <w:lsdException w:name="Balloon Text" w:semiHidden="1" w:unhideWhenUsed="1"/>
     <w:lsdException w:name="Table Grid" w:uiPriority="39"/>
+    <w:lsdException w:name="Table Theme" w:semiHidden="1" w:unhideWhenUsed="1"/>
     <w:lsdException w:name="Placeholder Text" w:semiHidden="1"/>
     <w:lsdException w:name="No Spacing" w:uiPriority="1" w:qFormat="1"/>
     <w:lsdException w:name="Light Shading" w:uiPriority="60"/>
@@ -2528,7 +4945,6 @@
     <w:lsdException w:name="Smart Hyperlink" w:semiHidden="1" w:unhideWhenUsed="1"/>
     <w:lsdException w:name="Hashtag" w:semiHidden="1" w:unhideWhenUsed="1"/>
     <w:lsdException w:name="Unresolved Mention" w:semiHidden="1" w:unhideWhenUsed="1"/>
-    <w:lsdException w:name="Smart Link" w:semiHidden="1" w:unhideWhenUsed="1"/>
   </w:latentStyles>
   <w:style w:type="paragraph" w:default="1" w:styleId="Standard">
     <w:name w:val="Normal"/>
@@ -2622,6 +5038,17 @@
     <w:rPr>
       <w:b/>
       <w:bCs/>
+    </w:rPr>
+  </w:style>
+  <w:style w:type="character" w:styleId="Hervorhebung">
+    <w:name w:val="Emphasis"/>
+    <w:basedOn w:val="Absatz-Standardschriftart"/>
+    <w:uiPriority w:val="20"/>
+    <w:qFormat/>
+    <w:rsid w:val="00E22AAB"/>
+    <w:rPr>
+      <w:i/>
+      <w:iCs/>
     </w:rPr>
   </w:style>
 </w:styles>

</xml_diff>